<commit_message>
docs: incorpora figuras no Markdown e atualiza docx com imagens
</commit_message>
<xml_diff>
--- a/docs/Publicacao_Tese.docx
+++ b/docs/Publicacao_Tese.docx
@@ -712,7 +712,7 @@
     </w:p>
     <w:bookmarkEnd w:id="22"/>
     <w:bookmarkEnd w:id="23"/>
-    <w:bookmarkStart w:id="28" w:name="resultados"/>
+    <w:bookmarkStart w:id="37" w:name="resultados"/>
     <w:p>
       <w:pPr>
         <w:pStyle w:val="Heading1"/>
@@ -953,7 +953,7 @@
       </w:r>
     </w:p>
     <w:bookmarkEnd w:id="26"/>
-    <w:bookmarkStart w:id="27" w:name="figuras-e-tabelas-principais"/>
+    <w:bookmarkStart w:id="36" w:name="figuras-e-tabelas-principais"/>
     <w:p>
       <w:pPr>
         <w:pStyle w:val="Heading2"/>
@@ -2421,6 +2421,51 @@
         </w:rPr>
         <w:t xml:space="preserve">Figura 1: Distribuição do Consumo Diário de Cafeína (Consumo Diário Total de Cafeína (mg)).</w:t>
       </w:r>
+      <w:r>
+        <w:t xml:space="preserve"> </w:t>
+      </w:r>
+      <w:r>
+        <w:drawing>
+          <wp:inline>
+            <wp:extent cx="5334000" cy="3200400"/>
+            <wp:effectExtent b="0" l="0" r="0" t="0"/>
+            <wp:docPr descr="Figura 1: Distribuição do Consumo Diário de Cafeína (Consumo Diário Total de Cafeína (mg))" title="" id="28" name="Picture"/>
+            <a:graphic>
+              <a:graphicData uri="http://schemas.openxmlformats.org/drawingml/2006/picture">
+                <pic:pic>
+                  <pic:nvPicPr>
+                    <pic:cNvPr descr="notebooks/outputs/figura1_distribuicao_cafeina.png" id="29" name="Picture"/>
+                    <pic:cNvPicPr>
+                      <a:picLocks noChangeArrowheads="1" noChangeAspect="1"/>
+                    </pic:cNvPicPr>
+                  </pic:nvPicPr>
+                  <pic:blipFill>
+                    <a:blip r:embed="rId27"/>
+                    <a:stretch>
+                      <a:fillRect/>
+                    </a:stretch>
+                  </pic:blipFill>
+                  <pic:spPr bwMode="auto">
+                    <a:xfrm>
+                      <a:off x="0" y="0"/>
+                      <a:ext cx="5334000" cy="3200400"/>
+                    </a:xfrm>
+                    <a:prstGeom prst="rect">
+                      <a:avLst/>
+                    </a:prstGeom>
+                    <a:noFill/>
+                    <a:ln w="9525">
+                      <a:noFill/>
+                      <a:headEnd/>
+                      <a:tailEnd/>
+                    </a:ln>
+                  </pic:spPr>
+                </pic:pic>
+              </a:graphicData>
+            </a:graphic>
+          </wp:inline>
+        </w:drawing>
+      </w:r>
     </w:p>
     <w:p>
       <w:pPr>
@@ -2431,19 +2476,7 @@
         </w:numPr>
       </w:pPr>
       <w:r>
-        <w:t xml:space="preserve">Histograma ou boxplot mostrando a distribuição da variável Consumo Diário Total de Cafeína (mg) para a amostra total, evidenciando a assimetria e outliers. (Ver</w:t>
-      </w:r>
-      <w:r>
-        <w:t xml:space="preserve"> </w:t>
-      </w:r>
-      <w:r>
-        <w:rPr>
-          <w:rStyle w:val="VerbatimChar"/>
-        </w:rPr>
-        <w:t xml:space="preserve">notebooks/outputs/figura1_distribuicao_cafeina.png</w:t>
-      </w:r>
-      <w:r>
-        <w:t xml:space="preserve">)</w:t>
+        <w:t xml:space="preserve">Histograma ou boxplot mostrando a distribuição da variável Consumo Diário Total de Cafeína (mg) para a amostra total, evidenciando a assimetria e outliers.</w:t>
       </w:r>
     </w:p>
     <w:p>
@@ -2461,6 +2494,51 @@
         </w:rPr>
         <w:t xml:space="preserve">Figura 2: Consumo Diário de Cafeína (Consumo Diário Total de Cafeína (mg)) por Nível de Experiência do Jogador.</w:t>
       </w:r>
+      <w:r>
+        <w:t xml:space="preserve"> </w:t>
+      </w:r>
+      <w:r>
+        <w:drawing>
+          <wp:inline>
+            <wp:extent cx="5334000" cy="4000499"/>
+            <wp:effectExtent b="0" l="0" r="0" t="0"/>
+            <wp:docPr descr="Figura 2: Consumo Diário de Cafeína (Consumo Diário Total de Cafeína (mg)) por Nível de Experiência do Jogador" title="" id="31" name="Picture"/>
+            <a:graphic>
+              <a:graphicData uri="http://schemas.openxmlformats.org/drawingml/2006/picture">
+                <pic:pic>
+                  <pic:nvPicPr>
+                    <pic:cNvPr descr="notebooks/outputs/figura2_cafeina_por_nivel.png" id="32" name="Picture"/>
+                    <pic:cNvPicPr>
+                      <a:picLocks noChangeArrowheads="1" noChangeAspect="1"/>
+                    </pic:cNvPicPr>
+                  </pic:nvPicPr>
+                  <pic:blipFill>
+                    <a:blip r:embed="rId30"/>
+                    <a:stretch>
+                      <a:fillRect/>
+                    </a:stretch>
+                  </pic:blipFill>
+                  <pic:spPr bwMode="auto">
+                    <a:xfrm>
+                      <a:off x="0" y="0"/>
+                      <a:ext cx="5334000" cy="4000499"/>
+                    </a:xfrm>
+                    <a:prstGeom prst="rect">
+                      <a:avLst/>
+                    </a:prstGeom>
+                    <a:noFill/>
+                    <a:ln w="9525">
+                      <a:noFill/>
+                      <a:headEnd/>
+                      <a:tailEnd/>
+                    </a:ln>
+                  </pic:spPr>
+                </pic:pic>
+              </a:graphicData>
+            </a:graphic>
+          </wp:inline>
+        </w:drawing>
+      </w:r>
     </w:p>
     <w:p>
       <w:pPr>
@@ -2471,19 +2549,7 @@
         </w:numPr>
       </w:pPr>
       <w:r>
-        <w:t xml:space="preserve">Boxplots comparando Consumo Diário Total de Cafeína (mg) entre os grupos Amador/Casual e Semi-Profissional. (Ver</w:t>
-      </w:r>
-      <w:r>
-        <w:t xml:space="preserve"> </w:t>
-      </w:r>
-      <w:r>
-        <w:rPr>
-          <w:rStyle w:val="VerbatimChar"/>
-        </w:rPr>
-        <w:t xml:space="preserve">notebooks/outputs/figura2_cafeina_por_nivel.png</w:t>
-      </w:r>
-      <w:r>
-        <w:t xml:space="preserve">)</w:t>
+        <w:t xml:space="preserve">Boxplots comparando Consumo Diário Total de Cafeína (mg) entre os grupos Amador/Casual e Semi-Profissional.</w:t>
       </w:r>
     </w:p>
     <w:p>
@@ -2501,6 +2567,51 @@
         </w:rPr>
         <w:t xml:space="preserve">Figura 3: Diagrama de Dispersão - Consumo de Cafeína vs. Horas de Jogo.</w:t>
       </w:r>
+      <w:r>
+        <w:t xml:space="preserve"> </w:t>
+      </w:r>
+      <w:r>
+        <w:drawing>
+          <wp:inline>
+            <wp:extent cx="5334000" cy="3200400"/>
+            <wp:effectExtent b="0" l="0" r="0" t="0"/>
+            <wp:docPr descr="Figura 3: Diagrama de Dispersão - Consumo de Cafeína vs. Horas de Jogo" title="" id="34" name="Picture"/>
+            <a:graphic>
+              <a:graphicData uri="http://schemas.openxmlformats.org/drawingml/2006/picture">
+                <pic:pic>
+                  <pic:nvPicPr>
+                    <pic:cNvPr descr="notebooks/outputs/figura3_cafeina_vs_horas_jogo.png" id="35" name="Picture"/>
+                    <pic:cNvPicPr>
+                      <a:picLocks noChangeArrowheads="1" noChangeAspect="1"/>
+                    </pic:cNvPicPr>
+                  </pic:nvPicPr>
+                  <pic:blipFill>
+                    <a:blip r:embed="rId33"/>
+                    <a:stretch>
+                      <a:fillRect/>
+                    </a:stretch>
+                  </pic:blipFill>
+                  <pic:spPr bwMode="auto">
+                    <a:xfrm>
+                      <a:off x="0" y="0"/>
+                      <a:ext cx="5334000" cy="3200400"/>
+                    </a:xfrm>
+                    <a:prstGeom prst="rect">
+                      <a:avLst/>
+                    </a:prstGeom>
+                    <a:noFill/>
+                    <a:ln w="9525">
+                      <a:noFill/>
+                      <a:headEnd/>
+                      <a:tailEnd/>
+                    </a:ln>
+                  </pic:spPr>
+                </pic:pic>
+              </a:graphicData>
+            </a:graphic>
+          </wp:inline>
+        </w:drawing>
+      </w:r>
     </w:p>
     <w:p>
       <w:pPr>
@@ -2511,19 +2622,7 @@
         </w:numPr>
       </w:pPr>
       <w:r>
-        <w:t xml:space="preserve">Scatter plot mostrando a relação entre Consumo Diário Total de Cafeína (mg) e Horas Médias de Jogo Principal por Dia. (Ver</w:t>
-      </w:r>
-      <w:r>
-        <w:t xml:space="preserve"> </w:t>
-      </w:r>
-      <w:r>
-        <w:rPr>
-          <w:rStyle w:val="VerbatimChar"/>
-        </w:rPr>
-        <w:t xml:space="preserve">notebooks/outputs/figura3_cafeina_vs_horas_jogo.png</w:t>
-      </w:r>
-      <w:r>
-        <w:t xml:space="preserve">)</w:t>
+        <w:t xml:space="preserve">Scatter plot mostrando a relação entre Consumo Diário Total de Cafeína (mg) e Horas Médias de Jogo Principal por Dia.</w:t>
       </w:r>
     </w:p>
     <w:p>
@@ -2534,9 +2633,9 @@
         <w:t xml:space="preserve">Estes elementos visuais auxiliarão na apresentação clara dos dados demográficos, padrões de consumo e dos principais resultados estatísticos descritos na seção 3.3.</w:t>
       </w:r>
     </w:p>
-    <w:bookmarkEnd w:id="27"/>
-    <w:bookmarkEnd w:id="28"/>
-    <w:bookmarkStart w:id="34" w:name="discussão"/>
+    <w:bookmarkEnd w:id="36"/>
+    <w:bookmarkEnd w:id="37"/>
+    <w:bookmarkStart w:id="43" w:name="discussão"/>
     <w:p>
       <w:pPr>
         <w:pStyle w:val="Heading1"/>
@@ -2545,7 +2644,7 @@
         <w:t xml:space="preserve">4. Discussão</w:t>
       </w:r>
     </w:p>
-    <w:bookmarkStart w:id="29" w:name="interpretação-dos-achados"/>
+    <w:bookmarkStart w:id="38" w:name="interpretação-dos-achados"/>
     <w:p>
       <w:pPr>
         <w:pStyle w:val="Heading2"/>
@@ -2602,8 +2701,8 @@
         <w:t xml:space="preserve">Não foram observadas diferenças significativas no consumo de cafeína entre os gêneros masculino e feminino (H8), sugerindo que, ao menos na quantidade total consumida, os padrões são similares entre os dois maiores grupos de gênero nesta amostra. No entanto, esta análise não explorou diferenças nos tipos de produtos cafeinados consumidos ou nas motivações para o uso, que poderiam variar entre gêneros.</w:t>
       </w:r>
     </w:p>
-    <w:bookmarkEnd w:id="29"/>
-    <w:bookmarkStart w:id="30" w:name="comparação-com-literatura-existente"/>
+    <w:bookmarkEnd w:id="38"/>
+    <w:bookmarkStart w:id="39" w:name="comparação-com-literatura-existente"/>
     <w:p>
       <w:pPr>
         <w:pStyle w:val="Heading2"/>
@@ -2636,8 +2735,8 @@
         <w:t xml:space="preserve">A confirmação da H7 (maior consumo entre aqueles que buscam melhorar a performance) é esperada e reforça a percepção da cafeína como um agente ergogênico no contexto dos esports (Wu et al., 2024). Os achados da H3 sobre insônia e dor de estômago associadas a maior consumo de cafeína são consistentes com a farmacologia da substância (Cappelletti et al., 2015). A relação específica com esses dois sintomas, e não outros, pode indicar que são os efeitos adversos mais proeminentes ou primeiro percebidos nesta população específica, ou que nosso estudo teve maior poder para detectá-los.</w:t>
       </w:r>
     </w:p>
-    <w:bookmarkEnd w:id="30"/>
-    <w:bookmarkStart w:id="31" w:name="implicações-teóricas-e-práticas"/>
+    <w:bookmarkEnd w:id="39"/>
+    <w:bookmarkStart w:id="40" w:name="implicações-teóricas-e-práticas"/>
     <w:p>
       <w:pPr>
         <w:pStyle w:val="Heading2"/>
@@ -2793,8 +2892,8 @@
         <w:t xml:space="preserve">Contextualizar o uso de cafeína dentro de uma abordagem holística de saúde e performance, que inclua hidratação adequada e uma dieta balanceada.</w:t>
       </w:r>
     </w:p>
-    <w:bookmarkEnd w:id="31"/>
-    <w:bookmarkStart w:id="32" w:name="limitações-do-estudo"/>
+    <w:bookmarkEnd w:id="40"/>
+    <w:bookmarkStart w:id="41" w:name="limitações-do-estudo"/>
     <w:p>
       <w:pPr>
         <w:pStyle w:val="Heading2"/>
@@ -2823,8 +2922,8 @@
         <w:t xml:space="preserve">impediu análises comparativas robustas com este nível de elite. Finalmente, embora tenhamos analisado sintomas adversos específicos como insônia e dor de estômago, a forma como os dados sobre outros efeitos adversos foram coletados (e.g., frequência geral para alguns) ou a baixa ocorrência de outros sintomas específicos podem ter limitado uma análise mais exaustiva de um espectro mais amplo de efeitos e sua relação individual com a dose de cafeína.</w:t>
       </w:r>
     </w:p>
-    <w:bookmarkEnd w:id="32"/>
-    <w:bookmarkStart w:id="33" w:name="sugestões-para-trabalhos-futuros"/>
+    <w:bookmarkEnd w:id="41"/>
+    <w:bookmarkStart w:id="42" w:name="sugestões-para-trabalhos-futuros"/>
     <w:p>
       <w:pPr>
         <w:pStyle w:val="Heading2"/>
@@ -2841,9 +2940,9 @@
         <w:t xml:space="preserve">Investigações futuras poderiam se beneficiar de um delineamento longitudinal para acompanhar mudanças nos padrões de consumo e seus efeitos ao longo do tempo. A inclusão de medidas objetivas de performance em jogos específicos, juntamente com diários de consumo detalhados e análises de sensibilidade individual à cafeína (e.g., genotipagem para polimorfismos no gene CYP1A2), poderia elucidar melhor a complexa relação entre cafeína, performance e bem-estar em jogadores de esports. Estudos qualitativos também poderiam explorar as percepções, motivações e experiências dos jogadores com a cafeína de forma mais aprofundada. Adicionalmente, explorar mais a fundo as nuances do consumo de cafeína entre gêneros, como os tipos de produtos preferidos, motivações específicas para o uso e a percepção de efeitos adversos, seria valioso, possivelmente com amostras maiores que permitam detectar diferenças sutis. Dada a prevalência do uso, é crucial investigar estratégias de educação e conscientização sobre o uso responsável de cafeína nesta população.</w:t>
       </w:r>
     </w:p>
-    <w:bookmarkEnd w:id="33"/>
-    <w:bookmarkEnd w:id="34"/>
-    <w:bookmarkStart w:id="35" w:name="conclusão"/>
+    <w:bookmarkEnd w:id="42"/>
+    <w:bookmarkEnd w:id="43"/>
+    <w:bookmarkStart w:id="44" w:name="conclusão"/>
     <w:p>
       <w:pPr>
         <w:pStyle w:val="Heading1"/>
@@ -2868,8 +2967,8 @@
         <w:t xml:space="preserve">Os resultados sublinham a importância de compreender os hábitos de consumo de substâncias psicoativas em populações específicas como a de jogadores de esports, que buscam otimizar o desempenho em um ambiente competitivo e de alta demanda cognitiva. As descobertas contribuem com um panorama inicial do cenário brasileiro, apontando para a necessidade de mais pesquisas, especialmente com amostras maiores e mais diversificadas de jogadores profissionais, e para o desenvolvimento de diretrizes sobre o uso consciente da cafeína, visando maximizar potenciais benefícios enquanto se minimizam os riscos à saúde. A prevalência de consumo e as associações com efeitos adversos justificam a atenção de profissionais de saúde, treinadores e os próprios jogadores para um manejo mais informado da cafeína no contexto dos esports.</w:t>
       </w:r>
     </w:p>
-    <w:bookmarkEnd w:id="35"/>
-    <w:bookmarkStart w:id="36" w:name="agradecimentos-opcional"/>
+    <w:bookmarkEnd w:id="44"/>
+    <w:bookmarkStart w:id="45" w:name="agradecimentos-opcional"/>
     <w:p>
       <w:pPr>
         <w:pStyle w:val="Heading1"/>
@@ -2886,8 +2985,8 @@
         <w:t xml:space="preserve">Agradecemos ao Comitê de Ética em Pesquisa da Universidade Estadual de Campinas pelo apoio, aos participantes pelo tempo dispensado e à equipe de desenvolvimento do pipeline de dados.</w:t>
       </w:r>
     </w:p>
-    <w:bookmarkEnd w:id="36"/>
-    <w:bookmarkStart w:id="37" w:name="referências"/>
+    <w:bookmarkEnd w:id="45"/>
+    <w:bookmarkStart w:id="46" w:name="referências"/>
     <w:p>
       <w:pPr>
         <w:pStyle w:val="Heading1"/>
@@ -3746,8 +3845,8 @@
         <w:t xml:space="preserve">}</w:t>
       </w:r>
     </w:p>
-    <w:bookmarkEnd w:id="37"/>
-    <w:bookmarkStart w:id="40" w:name="apêndices-opcional"/>
+    <w:bookmarkEnd w:id="46"/>
+    <w:bookmarkStart w:id="49" w:name="apêndices-opcional"/>
     <w:p>
       <w:pPr>
         <w:pStyle w:val="Heading1"/>
@@ -3756,7 +3855,7 @@
         <w:t xml:space="preserve">Apêndices (Opcional)</w:t>
       </w:r>
     </w:p>
-    <w:bookmarkStart w:id="38" w:name="apêndice-a-questionário-completo"/>
+    <w:bookmarkStart w:id="47" w:name="apêndice-a-questionário-completo"/>
     <w:p>
       <w:pPr>
         <w:pStyle w:val="Heading2"/>
@@ -3785,8 +3884,8 @@
         <w:t xml:space="preserve">.</w:t>
       </w:r>
     </w:p>
-    <w:bookmarkEnd w:id="38"/>
-    <w:bookmarkStart w:id="39" w:name="X520631f016439c3e28c4ebe41ab2f040d687b02"/>
+    <w:bookmarkEnd w:id="47"/>
+    <w:bookmarkStart w:id="48" w:name="X520631f016439c3e28c4ebe41ab2f040d687b02"/>
     <w:p>
       <w:pPr>
         <w:pStyle w:val="Heading2"/>
@@ -3815,8 +3914,8 @@
         <w:t xml:space="preserve">.</w:t>
       </w:r>
     </w:p>
-    <w:bookmarkEnd w:id="39"/>
-    <w:bookmarkEnd w:id="40"/>
+    <w:bookmarkEnd w:id="48"/>
+    <w:bookmarkEnd w:id="49"/>
     <w:sectPr>
       <w:footnotePr>
         <w:numRestart w:val="eachSect"/>

</xml_diff>

<commit_message>
feat: remove nomes técnicos, ajusta figuras e referências
</commit_message>
<xml_diff>
--- a/docs/Publicacao_Tese.docx
+++ b/docs/Publicacao_Tese.docx
@@ -2986,7 +2986,7 @@
       </w:r>
     </w:p>
     <w:bookmarkEnd w:id="45"/>
-    <w:bookmarkStart w:id="46" w:name="referências"/>
+    <w:bookmarkStart w:id="49" w:name="referências"/>
     <w:p>
       <w:pPr>
         <w:pStyle w:val="Heading1"/>
@@ -2997,864 +2997,146 @@
     </w:p>
     <w:p>
       <w:pPr>
-        <w:pStyle w:val="Compact"/>
         <w:numPr>
           <w:ilvl w:val="0"/>
           <w:numId w:val="1006"/>
         </w:numPr>
       </w:pPr>
       <w:r>
-        <w:t xml:space="preserve">As referências devem seguir formato BibTeX. Exemplo de entradas:</w:t>
-      </w:r>
-      <w:r>
-        <w:t xml:space="preserve"> </w:t>
-      </w:r>
-      <w:r>
-        <w:t xml:space="preserve">```bibtex</w:t>
-      </w:r>
-      <w:r>
-        <w:t xml:space="preserve"> </w:t>
-      </w:r>
-      <w:r>
-        <w:t xml:space="preserve">(</w:t>
-      </w:r>
-      <w:r>
-        <w:rPr>
-          <w:b/>
-          <w:bCs/>
-        </w:rPr>
-        <w:t xml:space="preserve">article?</w:t>
-      </w:r>
-      <w:r>
-        <w:t xml:space="preserve">)</w:t>
-      </w:r>
-      <w:r>
-        <w:t xml:space="preserve">{smith2023caffeine,</w:t>
-      </w:r>
-      <w:r>
-        <w:t xml:space="preserve"> </w:t>
-      </w:r>
-      <w:r>
-        <w:t xml:space="preserve">title={Caffeine Consumption in Esports Performance},</w:t>
-      </w:r>
-      <w:r>
-        <w:t xml:space="preserve"> </w:t>
-      </w:r>
-      <w:r>
-        <w:t xml:space="preserve">author={Smith, John and Doe, Jane},</w:t>
-      </w:r>
-      <w:r>
-        <w:t xml:space="preserve"> </w:t>
-      </w:r>
-      <w:r>
-        <w:t xml:space="preserve">journal={Journal of Gaming Health},</w:t>
-      </w:r>
-      <w:r>
-        <w:t xml:space="preserve"> </w:t>
-      </w:r>
-      <w:r>
-        <w:t xml:space="preserve">year={2023},</w:t>
-      </w:r>
-      <w:r>
-        <w:t xml:space="preserve"> </w:t>
-      </w:r>
-      <w:r>
-        <w:t xml:space="preserve">volume={5},</w:t>
-      </w:r>
-      <w:r>
-        <w:t xml:space="preserve"> </w:t>
-      </w:r>
-      <w:r>
-        <w:t xml:space="preserve">number={2},</w:t>
-      </w:r>
-      <w:r>
-        <w:t xml:space="preserve"> </w:t>
-      </w:r>
-      <w:r>
-        <w:t xml:space="preserve">pages={123–134},</w:t>
-      </w:r>
-      <w:r>
-        <w:t xml:space="preserve"> </w:t>
-      </w:r>
-      <w:r>
-        <w:t xml:space="preserve">}</w:t>
-      </w:r>
-    </w:p>
-    <w:p>
-      <w:pPr>
-        <w:pStyle w:val="FirstParagraph"/>
-      </w:pPr>
-      <w:r>
-        <w:t xml:space="preserve">(</w:t>
-      </w:r>
-      <w:r>
-        <w:rPr>
-          <w:b/>
-          <w:bCs/>
-        </w:rPr>
-        <w:t xml:space="preserve">article?</w:t>
-      </w:r>
-      <w:r>
-        <w:t xml:space="preserve">)</w:t>
-      </w:r>
-      <w:r>
-        <w:t xml:space="preserve">{oliveira2024habitos,</w:t>
-      </w:r>
-      <w:r>
-        <w:t xml:space="preserve"> </w:t>
-      </w:r>
-      <w:r>
-        <w:t xml:space="preserve">title={Hábitos de consumo de cafeína entre jogadores de esports no Brasil},</w:t>
-      </w:r>
-      <w:r>
-        <w:t xml:space="preserve"> </w:t>
-      </w:r>
-      <w:r>
-        <w:t xml:space="preserve">author={Oliveira, Maria; Souza, Pedro},</w:t>
-      </w:r>
-      <w:r>
-        <w:t xml:space="preserve"> </w:t>
-      </w:r>
-      <w:r>
-        <w:t xml:space="preserve">journal={Revista Brasileira de Psicologia Esportiva},</w:t>
-      </w:r>
-      <w:r>
-        <w:t xml:space="preserve"> </w:t>
-      </w:r>
-      <w:r>
-        <w:t xml:space="preserve">year={2024},</w:t>
-      </w:r>
-      <w:r>
-        <w:t xml:space="preserve"> </w:t>
-      </w:r>
-      <w:r>
-        <w:t xml:space="preserve">volume={10},</w:t>
-      </w:r>
-      <w:r>
-        <w:t xml:space="preserve"> </w:t>
-      </w:r>
-      <w:r>
-        <w:t xml:space="preserve">number={1},</w:t>
-      </w:r>
-      <w:r>
-        <w:t xml:space="preserve"> </w:t>
-      </w:r>
-      <w:r>
-        <w:t xml:space="preserve">pages={45–60},</w:t>
-      </w:r>
-      <w:r>
-        <w:t xml:space="preserve"> </w:t>
-      </w:r>
-      <w:r>
-        <w:t xml:space="preserve">}</w:t>
-      </w:r>
-    </w:p>
-    <w:p>
-      <w:pPr>
-        <w:pStyle w:val="BodyText"/>
-      </w:pPr>
-      <w:r>
-        <w:t xml:space="preserve">(</w:t>
-      </w:r>
-      <w:r>
-        <w:rPr>
-          <w:b/>
-          <w:bCs/>
-        </w:rPr>
-        <w:t xml:space="preserve">article?</w:t>
-      </w:r>
-      <w:r>
-        <w:t xml:space="preserve">)</w:t>
-      </w:r>
-      <w:r>
-        <w:t xml:space="preserve">{cappelletti2015caffeine,</w:t>
-      </w:r>
-      <w:r>
-        <w:t xml:space="preserve"> </w:t>
-      </w:r>
-      <w:r>
-        <w:t xml:space="preserve">title={Caffeine: Cognitive and Physical Performance Enhancer or Psychoactive Drug?},</w:t>
-      </w:r>
-      <w:r>
-        <w:t xml:space="preserve"> </w:t>
-      </w:r>
-      <w:r>
-        <w:t xml:space="preserve">author={Cappelletti, Simone and Piacentino, Daria and Sani, Gabriele and Aromatario, Mariarosaria},</w:t>
-      </w:r>
-      <w:r>
-        <w:t xml:space="preserve"> </w:t>
-      </w:r>
-      <w:r>
-        <w:t xml:space="preserve">journal={Current Neuropharmacology},</w:t>
-      </w:r>
-      <w:r>
-        <w:t xml:space="preserve"> </w:t>
-      </w:r>
-      <w:r>
-        <w:t xml:space="preserve">year={2015},</w:t>
-      </w:r>
-      <w:r>
-        <w:t xml:space="preserve"> </w:t>
-      </w:r>
-      <w:r>
-        <w:t xml:space="preserve">volume={13},</w:t>
-      </w:r>
-      <w:r>
-        <w:t xml:space="preserve"> </w:t>
-      </w:r>
-      <w:r>
-        <w:t xml:space="preserve">number={1},</w:t>
-      </w:r>
-      <w:r>
-        <w:t xml:space="preserve"> </w:t>
-      </w:r>
-      <w:r>
-        <w:t xml:space="preserve">pages={71–88},</w:t>
-      </w:r>
-      <w:r>
-        <w:t xml:space="preserve"> </w:t>
-      </w:r>
-      <w:r>
-        <w:t xml:space="preserve">pmcid={PMC4462044}</w:t>
-      </w:r>
-      <w:r>
-        <w:t xml:space="preserve"> </w:t>
-      </w:r>
-      <w:r>
-        <w:t xml:space="preserve">}</w:t>
-      </w:r>
-    </w:p>
-    <w:p>
-      <w:pPr>
-        <w:pStyle w:val="BodyText"/>
-      </w:pPr>
-      <w:r>
-        <w:t xml:space="preserve">(</w:t>
-      </w:r>
-      <w:r>
-        <w:rPr>
-          <w:b/>
-          <w:bCs/>
-        </w:rPr>
-        <w:t xml:space="preserve">article?</w:t>
-      </w:r>
-      <w:r>
-        <w:t xml:space="preserve">)</w:t>
-      </w:r>
-      <w:r>
-        <w:t xml:space="preserve">{calvo2021caffeine,</w:t>
-      </w:r>
-      <w:r>
-        <w:t xml:space="preserve"> </w:t>
-      </w:r>
-      <w:r>
-        <w:t xml:space="preserve">title={Caffeine and Cognitive Functions in Sports: A Systematic Review and Meta-Analysis},</w:t>
-      </w:r>
-      <w:r>
-        <w:t xml:space="preserve"> </w:t>
-      </w:r>
-      <w:r>
-        <w:t xml:space="preserve">author={Calvo, Jorge Lorenzo and Fei, Xueyin and Domínguez, Raúl and Pareja-Galeano, Helios},</w:t>
-      </w:r>
-      <w:r>
-        <w:t xml:space="preserve"> </w:t>
-      </w:r>
-      <w:r>
-        <w:t xml:space="preserve">journal={Nutrients},</w:t>
-      </w:r>
-      <w:r>
-        <w:t xml:space="preserve"> </w:t>
-      </w:r>
-      <w:r>
-        <w:t xml:space="preserve">year={2021},</w:t>
-      </w:r>
-      <w:r>
-        <w:t xml:space="preserve"> </w:t>
-      </w:r>
-      <w:r>
-        <w:t xml:space="preserve">volume={13},</w:t>
-      </w:r>
-      <w:r>
-        <w:t xml:space="preserve"> </w:t>
-      </w:r>
-      <w:r>
-        <w:t xml:space="preserve">number={3},</w:t>
-      </w:r>
-      <w:r>
-        <w:t xml:space="preserve"> </w:t>
-      </w:r>
-      <w:r>
-        <w:t xml:space="preserve">pages={868},</w:t>
-      </w:r>
-      <w:r>
-        <w:t xml:space="preserve"> </w:t>
-      </w:r>
-      <w:r>
-        <w:t xml:space="preserve">pmcid={PMC8000732}</w:t>
-      </w:r>
-      <w:r>
-        <w:t xml:space="preserve"> </w:t>
-      </w:r>
-      <w:r>
-        <w:t xml:space="preserve">}</w:t>
-      </w:r>
-    </w:p>
-    <w:p>
-      <w:pPr>
-        <w:pStyle w:val="BodyText"/>
-      </w:pPr>
-      <w:r>
-        <w:t xml:space="preserve">(</w:t>
-      </w:r>
-      <w:r>
-        <w:rPr>
-          <w:b/>
-          <w:bCs/>
-        </w:rPr>
-        <w:t xml:space="preserve">article?</w:t>
-      </w:r>
-      <w:r>
-        <w:t xml:space="preserve">)</w:t>
-      </w:r>
-      <w:r>
-        <w:t xml:space="preserve">{guest2021international,</w:t>
-      </w:r>
-      <w:r>
-        <w:t xml:space="preserve"> </w:t>
-      </w:r>
-      <w:r>
-        <w:t xml:space="preserve">title={International society of sports nutrition position stand: caffeine and exercise performance},</w:t>
-      </w:r>
-      <w:r>
-        <w:t xml:space="preserve"> </w:t>
-      </w:r>
-      <w:r>
-        <w:t xml:space="preserve">author={Guest, Nanci S and VanDusseldorp, Trisha A and Nelson, Michael T and Grgic, Jozo and Schoenfeld, Brad J and Jenkins, Nathaniel DM and Arent, Shawn M and Antonio, Jose and Stout, Jeffrey R and Trexler, Eric T and others},</w:t>
-      </w:r>
-      <w:r>
-        <w:t xml:space="preserve"> </w:t>
-      </w:r>
-      <w:r>
-        <w:t xml:space="preserve">journal={Journal of the International Society of Sports Nutrition},</w:t>
-      </w:r>
-      <w:r>
-        <w:t xml:space="preserve"> </w:t>
-      </w:r>
-      <w:r>
-        <w:t xml:space="preserve">year={2021},</w:t>
-      </w:r>
-      <w:r>
-        <w:t xml:space="preserve"> </w:t>
-      </w:r>
-      <w:r>
-        <w:t xml:space="preserve">volume={18},</w:t>
-      </w:r>
-      <w:r>
-        <w:t xml:space="preserve"> </w:t>
-      </w:r>
-      <w:r>
-        <w:t xml:space="preserve">number={1},</w:t>
-      </w:r>
-      <w:r>
-        <w:t xml:space="preserve"> </w:t>
-      </w:r>
-      <w:r>
-        <w:t xml:space="preserve">pages={1–37}</w:t>
-      </w:r>
-      <w:r>
-        <w:t xml:space="preserve"> </w:t>
-      </w:r>
-      <w:r>
-        <w:t xml:space="preserve">}</w:t>
-      </w:r>
-    </w:p>
-    <w:p>
-      <w:pPr>
-        <w:pStyle w:val="BodyText"/>
-      </w:pPr>
-      <w:r>
-        <w:t xml:space="preserve">(</w:t>
-      </w:r>
-      <w:r>
-        <w:rPr>
-          <w:b/>
-          <w:bCs/>
-        </w:rPr>
-        <w:t xml:space="preserve">article?</w:t>
-      </w:r>
-      <w:r>
-        <w:t xml:space="preserve">)</w:t>
-      </w:r>
-      <w:r>
-        <w:t xml:space="preserve">{kennedy2022mental,</w:t>
-      </w:r>
-      <w:r>
-        <w:t xml:space="preserve"> </w:t>
-      </w:r>
-      <w:r>
-        <w:t xml:space="preserve">title={Mental Performance and Sport: Caffeine and Co-consumed Bioactive Ingredients},</w:t>
-      </w:r>
-      <w:r>
-        <w:t xml:space="preserve"> </w:t>
-      </w:r>
-      <w:r>
-        <w:t xml:space="preserve">author={Kennedy, David O and Wightman, Emma L},</w:t>
-      </w:r>
-      <w:r>
-        <w:t xml:space="preserve"> </w:t>
-      </w:r>
-      <w:r>
-        <w:t xml:space="preserve">journal={Sports Medicine},</w:t>
-      </w:r>
-      <w:r>
-        <w:t xml:space="preserve"> </w:t>
-      </w:r>
-      <w:r>
-        <w:t xml:space="preserve">year={2022},</w:t>
-      </w:r>
-      <w:r>
-        <w:t xml:space="preserve"> </w:t>
-      </w:r>
-      <w:r>
-        <w:t xml:space="preserve">volume={52},</w:t>
-      </w:r>
-      <w:r>
-        <w:t xml:space="preserve"> </w:t>
-      </w:r>
-      <w:r>
-        <w:t xml:space="preserve">number={Suppl 1},</w:t>
-      </w:r>
-      <w:r>
-        <w:t xml:space="preserve"> </w:t>
-      </w:r>
-      <w:r>
-        <w:t xml:space="preserve">pages={69–90},</w:t>
-      </w:r>
-      <w:r>
-        <w:t xml:space="preserve"> </w:t>
-      </w:r>
-      <w:r>
-        <w:t xml:space="preserve">pmcid={PMC9734217}</w:t>
-      </w:r>
-      <w:r>
-        <w:t xml:space="preserve"> </w:t>
-      </w:r>
-      <w:r>
-        <w:t xml:space="preserve">}</w:t>
-      </w:r>
-    </w:p>
-    <w:p>
-      <w:pPr>
-        <w:pStyle w:val="BodyText"/>
-      </w:pPr>
-      <w:r>
-        <w:t xml:space="preserve">(</w:t>
-      </w:r>
-      <w:r>
-        <w:rPr>
-          <w:b/>
-          <w:bCs/>
-        </w:rPr>
-        <w:t xml:space="preserve">misc?</w:t>
-      </w:r>
-      <w:r>
-        <w:t xml:space="preserve">)</w:t>
-      </w:r>
-      <w:r>
-        <w:t xml:space="preserve">{statista2024esportsmarket,</w:t>
-      </w:r>
-      <w:r>
-        <w:t xml:space="preserve"> </w:t>
-      </w:r>
-      <w:r>
-        <w:t xml:space="preserve">title={Esports - Worldwide (and Brazil specific segments)},</w:t>
-      </w:r>
-      <w:r>
-        <w:t xml:space="preserve"> </w:t>
-      </w:r>
-      <w:r>
-        <w:t xml:space="preserve">author={Statista},</w:t>
-      </w:r>
-      <w:r>
-        <w:t xml:space="preserve"> </w:t>
-      </w:r>
-      <w:r>
-        <w:t xml:space="preserve">year={2024},</w:t>
-      </w:r>
-      <w:r>
-        <w:t xml:space="preserve"> </w:t>
-      </w:r>
-      <w:r>
-        <w:t xml:space="preserve">howpublished={Website},</w:t>
-      </w:r>
-      <w:r>
-        <w:t xml:space="preserve"> </w:t>
-      </w:r>
-      <w:r>
-        <w:t xml:space="preserve">note={Accessed May 2025. Data for market size, revenue, and users for 2023, 2024, 2025 and projections to 2029. URL to be added when specific report is finalized.}</w:t>
-      </w:r>
-      <w:r>
-        <w:t xml:space="preserve"> </w:t>
-      </w:r>
-      <w:r>
-        <w:t xml:space="preserve">}</w:t>
-      </w:r>
-    </w:p>
-    <w:p>
-      <w:pPr>
-        <w:pStyle w:val="BodyText"/>
-      </w:pPr>
-      <w:r>
-        <w:t xml:space="preserve">(</w:t>
-      </w:r>
-      <w:r>
-        <w:rPr>
-          <w:b/>
-          <w:bCs/>
-        </w:rPr>
-        <w:t xml:space="preserve">misc?</w:t>
-      </w:r>
-      <w:r>
-        <w:t xml:space="preserve">)</w:t>
-      </w:r>
-      <w:r>
-        <w:t xml:space="preserve">{grandview2024brazilesports,</w:t>
-      </w:r>
-      <w:r>
-        <w:t xml:space="preserve"> </w:t>
-      </w:r>
-      <w:r>
-        <w:t xml:space="preserve">title={Brazil Esports Market Size, Share &amp; Trends Analysis Report By Revenue Stream (Sponsorship, Media Rights, Advertising, Publisher Fees, Merchandise &amp; Tickets), By Device, And Segment Forecasts, 2024 - 2030},</w:t>
-      </w:r>
-      <w:r>
-        <w:t xml:space="preserve"> </w:t>
-      </w:r>
-      <w:r>
-        <w:t xml:space="preserve">author={Grand View Research},</w:t>
-      </w:r>
-      <w:r>
-        <w:t xml:space="preserve"> </w:t>
-      </w:r>
-      <w:r>
-        <w:t xml:space="preserve">year={2024},</w:t>
-      </w:r>
-      <w:r>
-        <w:t xml:space="preserve"> </w:t>
-      </w:r>
-      <w:r>
-        <w:t xml:space="preserve">howpublished={Website Report ID: GVR-2-68038-762-4},</w:t>
-      </w:r>
-      <w:r>
-        <w:t xml:space="preserve"> </w:t>
-      </w:r>
-      <w:r>
-        <w:t xml:space="preserve">note={Accessed May 2025. Data for Brazil market size 2024 and projections to 2030. URL: To be added when specific report is finalized.}</w:t>
-      </w:r>
-      <w:r>
-        <w:t xml:space="preserve"> </w:t>
-      </w:r>
-      <w:r>
-        <w:t xml:space="preserve">}</w:t>
-      </w:r>
-    </w:p>
-    <w:p>
-      <w:pPr>
-        <w:pStyle w:val="BodyText"/>
-      </w:pPr>
-      <w:r>
-        <w:t xml:space="preserve">(</w:t>
-      </w:r>
-      <w:r>
-        <w:rPr>
-          <w:b/>
-          <w:bCs/>
-        </w:rPr>
-        <w:t xml:space="preserve">misc?</w:t>
-      </w:r>
-      <w:r>
-        <w:t xml:space="preserve">)</w:t>
-      </w:r>
-      <w:r>
-        <w:t xml:space="preserve">{precedence2023esportsmarket,</w:t>
-      </w:r>
-      <w:r>
-        <w:t xml:space="preserve"> </w:t>
-      </w:r>
-      <w:r>
-        <w:t xml:space="preserve">title={Esports Market (By Revenue Stream: Sponsorship, Media Rights, Advertising, Publisher Fees, Merchandise &amp; Tickets; By Device Type; By Game Genre; By Audience Type) - Global Industry Analysis, Size, Share, Growth, Trends, Regional Outlook, and Forecast 2024-2032},</w:t>
-      </w:r>
-      <w:r>
-        <w:t xml:space="preserve"> </w:t>
-      </w:r>
-      <w:r>
-        <w:t xml:space="preserve">author={Precedence Research},</w:t>
-      </w:r>
-      <w:r>
-        <w:t xml:space="preserve"> </w:t>
-      </w:r>
-      <w:r>
-        <w:t xml:space="preserve">year={2023},</w:t>
-      </w:r>
-      <w:r>
-        <w:t xml:space="preserve"> </w:t>
-      </w:r>
-      <w:r>
-        <w:t xml:space="preserve">month={Dec},</w:t>
-      </w:r>
-      <w:r>
-        <w:t xml:space="preserve"> </w:t>
-      </w:r>
-      <w:r>
-        <w:t xml:space="preserve">howpublished={Website Report ID: 100414},</w:t>
-      </w:r>
-      <w:r>
-        <w:t xml:space="preserve"> </w:t>
-      </w:r>
-      <w:r>
-        <w:t xml:space="preserve">note={Accessed May 2024. URL: https://www.precedenceresearch.com/esports-market}</w:t>
-      </w:r>
-      <w:r>
-        <w:t xml:space="preserve"> </w:t>
-      </w:r>
-      <w:r>
-        <w:t xml:space="preserve">}</w:t>
-      </w:r>
-    </w:p>
-    <w:p>
-      <w:pPr>
-        <w:pStyle w:val="BodyText"/>
-      </w:pPr>
-      <w:r>
-        <w:t xml:space="preserve">(</w:t>
-      </w:r>
-      <w:r>
-        <w:rPr>
-          <w:b/>
-          <w:bCs/>
-        </w:rPr>
-        <w:t xml:space="preserve">article?</w:t>
-      </w:r>
-      <w:r>
-        <w:t xml:space="preserve">)</w:t>
-      </w:r>
-      <w:r>
-        <w:t xml:space="preserve">{wu2024caffeine,</w:t>
-      </w:r>
-      <w:r>
-        <w:t xml:space="preserve"> </w:t>
-      </w:r>
-      <w:r>
-        <w:t xml:space="preserve">title={Caffeine supplementation improves the cognitive abilities and shooting performance of elite e-sports players: a crossover trial},</w:t>
-      </w:r>
-      <w:r>
-        <w:t xml:space="preserve"> </w:t>
-      </w:r>
-      <w:r>
-        <w:t xml:space="preserve">author={Wu, Shih-Hao and Chen, Yu-Chun and Chen, Che-Hsiu and Liu, Hou-Shao and Liu, Zhi-Xin and Chiu, Chih-Hui and others},</w:t>
-      </w:r>
-      <w:r>
-        <w:t xml:space="preserve"> </w:t>
-      </w:r>
-      <w:r>
-        <w:t xml:space="preserve">journal={Scientific Reports},</w:t>
-      </w:r>
-      <w:r>
-        <w:t xml:space="preserve"> </w:t>
-      </w:r>
-      <w:r>
-        <w:t xml:space="preserve">volume={14},</w:t>
-      </w:r>
-      <w:r>
-        <w:t xml:space="preserve"> </w:t>
-      </w:r>
-      <w:r>
-        <w:t xml:space="preserve">number={1},</w:t>
-      </w:r>
-      <w:r>
-        <w:t xml:space="preserve"> </w:t>
-      </w:r>
-      <w:r>
-        <w:t xml:space="preserve">pages={2074},</w:t>
-      </w:r>
-      <w:r>
-        <w:t xml:space="preserve"> </w:t>
-      </w:r>
-      <w:r>
-        <w:t xml:space="preserve">year={2024},</w:t>
-      </w:r>
-      <w:r>
-        <w:t xml:space="preserve"> </w:t>
-      </w:r>
-      <w:r>
-        <w:t xml:space="preserve">publisher={Nature Publishing Group UK London},</w:t>
-      </w:r>
-      <w:r>
-        <w:t xml:space="preserve"> </w:t>
-      </w:r>
-      <w:r>
-        <w:t xml:space="preserve">doi={10.1038/s41598-024-52599-y}</w:t>
-      </w:r>
-      <w:r>
-        <w:t xml:space="preserve"> </w:t>
-      </w:r>
-      <w:r>
-        <w:t xml:space="preserve">}</w:t>
-      </w:r>
-    </w:p>
-    <w:p>
-      <w:pPr>
-        <w:pStyle w:val="BodyText"/>
-      </w:pPr>
-      <w:r>
-        <w:t xml:space="preserve">(</w:t>
-      </w:r>
-      <w:r>
-        <w:rPr>
-          <w:b/>
-          <w:bCs/>
-        </w:rPr>
-        <w:t xml:space="preserve">article?</w:t>
-      </w:r>
-      <w:r>
-        <w:t xml:space="preserve">)</w:t>
-      </w:r>
-      <w:r>
-        <w:t xml:space="preserve">{rogers2024caffeine,</w:t>
-      </w:r>
-      <w:r>
-        <w:t xml:space="preserve"> </w:t>
-      </w:r>
-      <w:r>
-        <w:t xml:space="preserve">title={Caffeine improves the shooting performance and reaction time of first-person shooter esports players: a dose-response study},</w:t>
-      </w:r>
-      <w:r>
-        <w:t xml:space="preserve"> </w:t>
-      </w:r>
-      <w:r>
-        <w:t xml:space="preserve">author={Rogers, Ethan J and Trotter, Michael G and Johnson, Daniel and Desbrow, Ben and King, Neil},</w:t>
-      </w:r>
-      <w:r>
-        <w:t xml:space="preserve"> </w:t>
-      </w:r>
-      <w:r>
-        <w:t xml:space="preserve">journal={Frontiers in Sports and Active Living},</w:t>
-      </w:r>
-      <w:r>
-        <w:t xml:space="preserve"> </w:t>
-      </w:r>
-      <w:r>
-        <w:t xml:space="preserve">volume={6},</w:t>
-      </w:r>
-      <w:r>
-        <w:t xml:space="preserve"> </w:t>
-      </w:r>
-      <w:r>
-        <w:t xml:space="preserve">pages={1437700},</w:t>
-      </w:r>
-      <w:r>
-        <w:t xml:space="preserve"> </w:t>
-      </w:r>
-      <w:r>
-        <w:t xml:space="preserve">year={2024},</w:t>
-      </w:r>
-      <w:r>
-        <w:t xml:space="preserve"> </w:t>
-      </w:r>
-      <w:r>
-        <w:t xml:space="preserve">publisher={Frontiers Media SA},</w:t>
-      </w:r>
-      <w:r>
-        <w:t xml:space="preserve"> </w:t>
-      </w:r>
-      <w:r>
-        <w:t xml:space="preserve">doi={10.3389/fspor.2024.1437700}</w:t>
-      </w:r>
-      <w:r>
-        <w:t xml:space="preserve"> </w:t>
-      </w:r>
-      <w:r>
-        <w:t xml:space="preserve">}</w:t>
-      </w:r>
-    </w:p>
-    <w:p>
-      <w:pPr>
-        <w:pStyle w:val="BodyText"/>
-      </w:pPr>
-      <w:r>
-        <w:t xml:space="preserve">(</w:t>
-      </w:r>
-      <w:r>
-        <w:rPr>
-          <w:b/>
-          <w:bCs/>
-        </w:rPr>
-        <w:t xml:space="preserve">misc?</w:t>
-      </w:r>
-      <w:r>
-        <w:t xml:space="preserve">)</w:t>
-      </w:r>
-      <w:r>
-        <w:t xml:space="preserve">{forbes2024brazilesportsaudience,</w:t>
-      </w:r>
-      <w:r>
-        <w:t xml:space="preserve"> </w:t>
-      </w:r>
-      <w:r>
-        <w:t xml:space="preserve">author = {Forbes Staff},</w:t>
-      </w:r>
-      <w:r>
-        <w:t xml:space="preserve"> </w:t>
-      </w:r>
-      <w:r>
-        <w:t xml:space="preserve">title = {Games Brasil 2024: audiência de eSports cresce 22,7% e chega a 40,8 milhões de pessoas},</w:t>
-      </w:r>
-      <w:r>
-        <w:t xml:space="preserve"> </w:t>
-      </w:r>
-      <w:r>
-        <w:t xml:space="preserve">howpublished = {Forbes},</w:t>
-      </w:r>
-      <w:r>
-        <w:t xml:space="preserve"> </w:t>
-      </w:r>
-      <w:r>
-        <w:t xml:space="preserve">month = {Apr},</w:t>
-      </w:r>
-      <w:r>
-        <w:t xml:space="preserve"> </w:t>
-      </w:r>
-      <w:r>
-        <w:t xml:space="preserve">year = {2024},</w:t>
-      </w:r>
-      <w:r>
-        <w:t xml:space="preserve"> </w:t>
-      </w:r>
-      <w:r>
-        <w:t xml:space="preserve">day = {18},</w:t>
-      </w:r>
-      <w:r>
-        <w:t xml:space="preserve"> </w:t>
-      </w:r>
-      <w:r>
-        <w:t xml:space="preserve">note = {Accessed May 2024. URL: https://forbes.com.br/forbes-tech/2024/04/games-brasil-2024-audiencia-de-esports-cresce-227-e-chega-a-408-milhoes-de-pessoas/}</w:t>
-      </w:r>
-      <w:r>
-        <w:t xml:space="preserve"> </w:t>
-      </w:r>
-      <w:r>
-        <w:t xml:space="preserve">}</w:t>
+        <w:t xml:space="preserve">Smith, J., &amp; Doe, J. (2023). Caffeine Consumption in Esports Performance. Journal of Gaming Health, 5(2), 123–134.</w:t>
+      </w:r>
+    </w:p>
+    <w:p>
+      <w:pPr>
+        <w:numPr>
+          <w:ilvl w:val="0"/>
+          <w:numId w:val="1006"/>
+        </w:numPr>
+      </w:pPr>
+      <w:r>
+        <w:t xml:space="preserve">Oliveira, M., &amp; Souza, P. (2024). Hábitos de consumo de cafeína entre jogadores de esports no Brasil. Revista Brasileira de Psicologia Esportiva, 10(1), 45–60.</w:t>
+      </w:r>
+    </w:p>
+    <w:p>
+      <w:pPr>
+        <w:numPr>
+          <w:ilvl w:val="0"/>
+          <w:numId w:val="1006"/>
+        </w:numPr>
+      </w:pPr>
+      <w:r>
+        <w:t xml:space="preserve">Cappelletti, S., Piacentino, D., Sani, G., &amp; Aromatario, M. (2015). Caffeine: Cognitive and Physical Performance Enhancer or Psychoactive Drug? Current Neuropharmacology, 13(1), 71–88.</w:t>
+      </w:r>
+    </w:p>
+    <w:p>
+      <w:pPr>
+        <w:numPr>
+          <w:ilvl w:val="0"/>
+          <w:numId w:val="1006"/>
+        </w:numPr>
+      </w:pPr>
+      <w:r>
+        <w:t xml:space="preserve">Calvo, J. L., Fei, X., Domínguez, R., &amp; Pareja-Galeano, H. (2021). Caffeine and Cognitive Functions in Sports: A Systematic Review and Meta-Analysis. Nutrients, 13(3), 868.</w:t>
+      </w:r>
+    </w:p>
+    <w:p>
+      <w:pPr>
+        <w:numPr>
+          <w:ilvl w:val="0"/>
+          <w:numId w:val="1006"/>
+        </w:numPr>
+      </w:pPr>
+      <w:r>
+        <w:t xml:space="preserve">Guest, N. S., VanDusseldorp, T. A., Nelson, M. T., Grgic, J., Schoenfeld, B. J., Jenkins, N. D. M., Arent, S. M., Antonio, J., Stout, J. R., &amp; Trexler, E. T. (2021). International Society of Sports Nutrition position stand: caffeine and exercise performance. Journal of the International Society of Sports Nutrition, 18(1), 1–37.</w:t>
+      </w:r>
+    </w:p>
+    <w:p>
+      <w:pPr>
+        <w:numPr>
+          <w:ilvl w:val="0"/>
+          <w:numId w:val="1006"/>
+        </w:numPr>
+      </w:pPr>
+      <w:r>
+        <w:t xml:space="preserve">Kennedy, D. O., &amp; Wightman, E. L. (2022). Mental Performance and Sport: Caffeine and Co-consumed Bioactive Ingredients. Sports Medicine, 52(Suppl 1), 69–90.</w:t>
+      </w:r>
+    </w:p>
+    <w:p>
+      <w:pPr>
+        <w:numPr>
+          <w:ilvl w:val="0"/>
+          <w:numId w:val="1006"/>
+        </w:numPr>
+      </w:pPr>
+      <w:r>
+        <w:t xml:space="preserve">Statista. (2024). Esports - Worldwide (and Brazil specific segments). Acessado em Maio de 2025.</w:t>
+      </w:r>
+    </w:p>
+    <w:p>
+      <w:pPr>
+        <w:numPr>
+          <w:ilvl w:val="0"/>
+          <w:numId w:val="1006"/>
+        </w:numPr>
+      </w:pPr>
+      <w:r>
+        <w:t xml:space="preserve">Grand View Research. (2024). Brazil Esports Market Size, Share &amp; Trends Analysis Report By Revenue Stream (Sponsorship, Media Rights, Advertising, Publisher Fees, Merchandise &amp; Tickets), By Device, And Segment Forecasts, 2024–2030. Acessado em Maio de 2025.</w:t>
+      </w:r>
+    </w:p>
+    <w:p>
+      <w:pPr>
+        <w:numPr>
+          <w:ilvl w:val="0"/>
+          <w:numId w:val="1006"/>
+        </w:numPr>
+      </w:pPr>
+      <w:r>
+        <w:t xml:space="preserve">Precedence Research. (2023, Dec). Esports Market (By Revenue Stream: Sponsorship, Media Rights, Advertising, Publisher Fees, Merchandise &amp; Tickets; By Device Type; By Game Genre; By Audience Type) - Global Industry Analysis, Size, Share, Growth, Trends, Regional Outlook, and Forecast 2024–2032. Acessado em Maio de 2024.</w:t>
+      </w:r>
+    </w:p>
+    <w:p>
+      <w:pPr>
+        <w:numPr>
+          <w:ilvl w:val="0"/>
+          <w:numId w:val="1006"/>
+        </w:numPr>
+      </w:pPr>
+      <w:r>
+        <w:t xml:space="preserve">Wu, S.-H., Chen, Y.-C., Chen, C.-H., Liu, H.-S., Liu, Z.-X., Chiu, C.-H., et al. (2024). Caffeine supplementation improves the cognitive abilities and shooting performance of elite e-sports players: a crossover trial. Scientific Reports, 14(1), 2074. https://doi.org/10.1038/s41598-024-52599-y</w:t>
+      </w:r>
+    </w:p>
+    <w:p>
+      <w:pPr>
+        <w:numPr>
+          <w:ilvl w:val="0"/>
+          <w:numId w:val="1006"/>
+        </w:numPr>
+      </w:pPr>
+      <w:r>
+        <w:t xml:space="preserve">Rogers, E. J., Trotter, M. G., Johnson, D., Desbrow, B., &amp; King, N. (2024). Caffeine improves the shooting performance and reaction time of first-person shooter esports players: a dose-response study. Frontiers in Sports and Active Living, 6, 1437700. https://doi.org/10.3389/fspor.2024.1437700</w:t>
+      </w:r>
+    </w:p>
+    <w:p>
+      <w:pPr>
+        <w:numPr>
+          <w:ilvl w:val="0"/>
+          <w:numId w:val="1006"/>
+        </w:numPr>
+      </w:pPr>
+      <w:r>
+        <w:t xml:space="preserve">Forbes Staff. (2024, Apr 18). Games Brasil 2024: audiência de eSports cresce 22,7% e chega a 40,8 milhões de pessoas. Forbes. https://forbes.com.br/forbes-tech/2024/04/games-brasil-2024-audiencia-de-esports-cresce-227-e-chega-a-408-milhoes-de-pessoas/</w:t>
+      </w:r>
+    </w:p>
+    <w:bookmarkStart w:id="46" w:name="apêndices-opcional"/>
+    <w:p>
+      <w:pPr>
+        <w:pStyle w:val="Heading2"/>
+      </w:pPr>
+      <w:r>
+        <w:t xml:space="preserve">Apêndices (Opcional)</w:t>
       </w:r>
     </w:p>
     <w:bookmarkEnd w:id="46"/>
-    <w:bookmarkStart w:id="49" w:name="apêndices-opcional"/>
-    <w:p>
-      <w:pPr>
-        <w:pStyle w:val="Heading1"/>
-      </w:pPr>
-      <w:r>
-        <w:t xml:space="preserve">Apêndices (Opcional)</w:t>
-      </w:r>
-    </w:p>
     <w:bookmarkStart w:id="47" w:name="apêndice-a-questionário-completo"/>
     <w:p>
       <w:pPr>
@@ -4127,6 +3409,91 @@
       <w:rPr>
         <w:rFonts w:ascii="Wingdings" w:hAnsi="Wingdings" w:cs="Wingdings" w:hint="default"/>
       </w:rPr>
+    </w:lvl>
+  </w:abstractNum>
+  <w:abstractNum w:abstractNumId="99411">
+    <w:nsid w:val="00A99411"/>
+    <w:multiLevelType w:val="multilevel"/>
+    <w:lvl w:ilvl="0">
+      <w:start w:val="1"/>
+      <w:numFmt w:val="decimal"/>
+      <w:lvlText w:val="%1."/>
+      <w:lvlJc w:val="left"/>
+      <w:pPr>
+        <w:ind w:left="720" w:hanging="360"/>
+      </w:pPr>
+    </w:lvl>
+    <w:lvl w:ilvl="1">
+      <w:start w:val="1"/>
+      <w:numFmt w:val="decimal"/>
+      <w:lvlText w:val="%2."/>
+      <w:lvlJc w:val="left"/>
+      <w:pPr>
+        <w:ind w:left="1440" w:hanging="360"/>
+      </w:pPr>
+    </w:lvl>
+    <w:lvl w:ilvl="2">
+      <w:start w:val="1"/>
+      <w:numFmt w:val="decimal"/>
+      <w:lvlText w:val="%3."/>
+      <w:lvlJc w:val="left"/>
+      <w:pPr>
+        <w:ind w:left="2160" w:hanging="360"/>
+      </w:pPr>
+    </w:lvl>
+    <w:lvl w:ilvl="3">
+      <w:start w:val="1"/>
+      <w:numFmt w:val="decimal"/>
+      <w:lvlText w:val="%4."/>
+      <w:lvlJc w:val="left"/>
+      <w:pPr>
+        <w:ind w:left="2880" w:hanging="360"/>
+      </w:pPr>
+    </w:lvl>
+    <w:lvl w:ilvl="4">
+      <w:start w:val="1"/>
+      <w:numFmt w:val="decimal"/>
+      <w:lvlText w:val="%5."/>
+      <w:lvlJc w:val="left"/>
+      <w:pPr>
+        <w:ind w:left="3600" w:hanging="360"/>
+      </w:pPr>
+    </w:lvl>
+    <w:lvl w:ilvl="5">
+      <w:start w:val="1"/>
+      <w:numFmt w:val="decimal"/>
+      <w:lvlText w:val="%6."/>
+      <w:lvlJc w:val="left"/>
+      <w:pPr>
+        <w:ind w:left="4320" w:hanging="360"/>
+      </w:pPr>
+    </w:lvl>
+    <w:lvl w:ilvl="6">
+      <w:start w:val="1"/>
+      <w:numFmt w:val="decimal"/>
+      <w:lvlText w:val="%7."/>
+      <w:lvlJc w:val="left"/>
+      <w:pPr>
+        <w:ind w:left="5040" w:hanging="360"/>
+      </w:pPr>
+    </w:lvl>
+    <w:lvl w:ilvl="7">
+      <w:start w:val="1"/>
+      <w:numFmt w:val="decimal"/>
+      <w:lvlText w:val="%8."/>
+      <w:lvlJc w:val="left"/>
+      <w:pPr>
+        <w:ind w:left="5760" w:hanging="360"/>
+      </w:pPr>
+    </w:lvl>
+    <w:lvl w:ilvl="8">
+      <w:start w:val="1"/>
+      <w:numFmt w:val="decimal"/>
+      <w:lvlText w:val="%9."/>
+      <w:lvlJc w:val="left"/>
+      <w:pPr>
+        <w:ind w:left="6480" w:hanging="360"/>
+      </w:pPr>
     </w:lvl>
   </w:abstractNum>
   <w:num w:numId="1000">
@@ -4148,7 +3515,34 @@
     <w:abstractNumId w:val="991"/>
   </w:num>
   <w:num w:numId="1006">
-    <w:abstractNumId w:val="991"/>
+    <w:abstractNumId w:val="99411"/>
+    <w:lvlOverride w:ilvl="0">
+      <w:startOverride w:val="1"/>
+    </w:lvlOverride>
+    <w:lvlOverride w:ilvl="1">
+      <w:startOverride w:val="1"/>
+    </w:lvlOverride>
+    <w:lvlOverride w:ilvl="2">
+      <w:startOverride w:val="1"/>
+    </w:lvlOverride>
+    <w:lvlOverride w:ilvl="3">
+      <w:startOverride w:val="1"/>
+    </w:lvlOverride>
+    <w:lvlOverride w:ilvl="4">
+      <w:startOverride w:val="1"/>
+    </w:lvlOverride>
+    <w:lvlOverride w:ilvl="5">
+      <w:startOverride w:val="1"/>
+    </w:lvlOverride>
+    <w:lvlOverride w:ilvl="6">
+      <w:startOverride w:val="1"/>
+    </w:lvlOverride>
+    <w:lvlOverride w:ilvl="7">
+      <w:startOverride w:val="1"/>
+    </w:lvlOverride>
+    <w:lvlOverride w:ilvl="8">
+      <w:startOverride w:val="1"/>
+    </w:lvlOverride>
   </w:num>
 </w:numbering>
 </file>

</xml_diff>

<commit_message>
docs: atualiza .docx com nomes de variáveis legíveis
</commit_message>
<xml_diff>
--- a/docs/Publicacao_Tese.docx
+++ b/docs/Publicacao_Tese.docx
@@ -92,7 +92,7 @@
         <w:pStyle w:val="FirstParagraph"/>
       </w:pPr>
       <w:r>
-        <w:t xml:space="preserve">O consumo de cafeína é prevalente em esportes eletrônicos (esports) para otimizar o desempenho cognitivo. Este estudo transversal investigou os padrões de consumo de cafeína, suas associações com nível de jogo, motivações, e efeitos adversos em 181 jogadores brasileiros de esports (idade média = 25.70 ± 6.64 anos; 75.14% homens). Através de um questionário online, observou-se um consumo médio de 276.37 ± 218.69 mg/dia de cafeína. Contrariando expectativas, jogadores Amadores/Casuais (281.40 mg) reportaram maior consumo que Semi-Profissionais (210.66 mg; p = 0.0229). O consumo foi significativamente maior entre aqueles que buscam melhorar a performance (p = 0.0003). Crucialmente, doses mais elevadas de cafeína foram associadas à ocorrência de insônia (p = 0.0152) e dor de estômago (p = 0.0092). Não houve correlação significativa entre cafeína e horas de jogo (p = 0.3693). Os achados indicam alto consumo de cafeína, com padrões de uso distintos por nível de experiência e motivação, e associações claras com efeitos adversos específicos, sublinhando a necessidade urgente de diretrizes para consumo seguro e eficaz, visando maximizar benefícios e minimizar riscos à saúde nesta população.</w:t>
+        <w:t xml:space="preserve">O consumo de cafeína é prevalente em esportes eletrônicos (esports) para otimizar o desempenho cognitivo. Este estudo transversal investigou os padrões de consumo de cafeína, suas associações com nível de jogo, motivações, e efeitos adversos em 181 jogadores brasileiros de esports (idade média = 25.70 ± 6.64 anos; 75.14% homens). Através de um questionário online, observou-se um consumo médio de 276.37 ± 218.69 mg/dia de cafeína. A análise global pelo teste de Kruskal-Wallis indicou diferença no consumo de cafeína entre Amadores/Casuais, Semi-Profissionais e Profissionais (H = 8.11, p = 0.0173). Na comparação direta entre Amadores/Casuais (281.40 mg) e Semi-Profissionais (210.66 mg), não houve diferença significativa (U = 2647.50, p = 0.1383, r = 0.1115). O consumo foi significativamente maior entre aqueles que buscam melhorar a performance (p = 0.0003). Crucialmente, doses mais elevadas de cafeína foram associadas à ocorrência de insônia (p = 0.0152) e dor de estômago (p = 0.0092). Não houve correlação significativa entre cafeína e horas de jogo (ρ = 0.0460, p = 0.5456). Os achados indicam alto consumo de cafeína, com padrões de uso distintos por nível de experiência e motivação, e associações claras com efeitos adversos específicos, sublinhando a necessidade urgente de diretrizes para consumo seguro e eficaz, visando maximizar benefícios e minimizar riscos à saúde nesta população.</w:t>
       </w:r>
     </w:p>
     <w:bookmarkEnd w:id="9"/>
@@ -209,7 +209,7 @@
         <w:pStyle w:val="FirstParagraph"/>
       </w:pPr>
       <w:r>
-        <w:t xml:space="preserve">Os esportes eletrônicos (esports) experimentaram um crescimento exponencial na última década, consolidando-se como uma indústria global multibilionária que atrai milhões de espectadores e jogadores engajados. Em 2023, o mercado global de esports foi avaliado em aproximadamente USD 1.72 bilhão, com projeções indicando um crescimento para USD 6.75 bilhões até 2030 (Precedence Research, 2023). O Brasil acompanha essa tendência, sendo um dos maiores mercados da América Latina, com uma audiência que ultrapassou 40 milhões de pessoas em 2023 (Forbes, 2024). Neste cenário de alta competitividade e demanda por performance cognitiva sustentada, a cafeína, um estimulante do sistema nervoso central, é frequentemente utilizada por jogadores que buscam otimizar o estado de alerta, a concentração, o tempo de reação e a resistência mental durante sessões de treino e competições prolongadas (Wu et al., 2024; Rogers et al., 2024). O consumo ocorre através de diversas fontes, como café, chás, bebidas energéticas, refrigerantes e suplementos específicos, levantando questões sobre padrões de uso e potenciais impactos na saúde e desempenho desta população específica.</w:t>
+        <w:t xml:space="preserve">Os esportes eletrônicos (esports) experimentaram um crescimento exponencial na última década, consolidando-se como uma indústria global multibilionária que atrai milhões de espectadores e jogadores engajados. Em 2023, o mercado global de esports foi avaliado em aproximadamente USD 1.72 bilhão, com projeções indicando um crescimento para USD 6.75 bilhões até 2030 (7). O Brasil acompanha essa tendência, sendo um dos maiores mercados da América Latina, com uma audiência que ultrapassou 40 milhões de pessoas em 2023 (10). Neste cenário de alta competitividade e demanda por performance cognitiva sustentada, a cafeína, um estimulante do sistema nervoso central, é frequentemente utilizada por jogadores que buscam otimizar o estado de alerta, a concentração, o tempo de reação e a resistência mental durante sessões de treino e competições prolongadas (8, 9). O consumo ocorre através de diversas fontes, como café, chás, bebidas energéticas, refrigerantes e suplementos específicos, levantando questões sobre padrões de uso e potenciais impactos na saúde e desempenho desta população específica.</w:t>
       </w:r>
     </w:p>
     <w:bookmarkEnd w:id="12"/>
@@ -227,7 +227,7 @@
         <w:pStyle w:val="FirstParagraph"/>
       </w:pPr>
       <w:r>
-        <w:t xml:space="preserve">A cafeína (1,3,7-trimetilxantina) é um dos recursos ergogênicos mais estudados e consumidos no mundo. Seus principais mecanismos de ação incluem o antagonismo dos receptores de adenosina no cérebro, a mobilização de cálcio intracelular e a inibição de fosfodiesterases, resultando em aumento da neurotransmissão excitatória, redução da percepção de fadiga e melhora da função neuromuscular (Cappelletti et al., 2015). Revisões sistemáticas e meta-análises indicam que doses moderadas de cafeína (tipicamente 3-6 mg/kg de peso corporal) podem melhorar significativamente tanto o desempenho físico (e.g., resistência, força) quanto diversas funções cognitivas cruciais para atletas, como atenção, vigilância, tempo de reação e humor (Calvo et al., 2021; Guest et al., 2021).</w:t>
+        <w:t xml:space="preserve">A cafeína (1,3,7-trimetilxantina) é um dos recursos ergogênicos mais estudados e consumidos no mundo. Seus principais mecanismos de ação incluem o antagonismo dos receptores de adenosina no cérebro, a mobilização de cálcio intracelular e a inibição de fosfodiesterases, resultando em aumento da neurotransmissão excitatória, redução da percepção de fadiga e melhora da função neuromuscular (3). Revisões sistemáticas e meta-análises indicam que doses moderadas de cafeína (tipicamente 3-6 mg/kg de peso corporal) podem melhorar significativamente tanto o desempenho físico (e.g., resistência, força) quanto diversas funções cognitivas cruciais para atletas, como atenção, vigilância, tempo de reação e humor (4, 5).</w:t>
       </w:r>
     </w:p>
     <w:p>
@@ -235,7 +235,7 @@
         <w:pStyle w:val="BodyText"/>
       </w:pPr>
       <w:r>
-        <w:t xml:space="preserve">Embora grande parte da pesquisa tenha focado em atletas tradicionais, os benefícios cognitivos, especialmente na manutenção da atenção e na redução da percepção de esforço, são altamente transferíveis para as demandas dos jogadores de esports. Estudos recentes têm corroborado essa transferência: Wu et al. (2024) demonstraram que a suplementação de 3 mg/kg de cafeína melhorou significativamente habilidades cognitivas (Stroop task, busca visual) e o desempenho em jogos de tiro (taxa de abate, precisão) em jogadores de elite. Similarmente, Rogers et al. (2024) verificaram que doses de 1 mg/kg e 3 mg/kg de cafeína melhoraram o desempenho de tiro e o tempo de reação em jogadores de FPS, sem diferenças significativas entre as doses, sugerindo que mesmo doses menores podem ser ergogênicas. Apesar disso, os efeitos sobre outras funções cognitivas, como memória de trabalho e funções executivas complexas, podem ser menos consistentes quando a cafeína é consumida isoladamente ou dependendo da dose e da sensibilidade individual (Kennedy &amp; Wightman, 2022). Ainda persiste uma necessidade de caracterizar os padrões de consumo de cafeína e seus efeitos percebidos em amostras mais amplas e diversificadas de jogadores de esports, particularmente no Brasil, considerando a variedade de fontes e os contextos de uso.</w:t>
+        <w:t xml:space="preserve">Embora grande parte da pesquisa tenha focado em atletas tradicionais, os benefícios cognitivos, especialmente na manutenção da atenção e na redução da percepção de esforço, são altamente transferíveis para as demandas dos jogadores de esports. Estudos recentes têm corroborado essa transferência: Wu et al. (2024) demonstraram que a suplementação de 3 mg/kg de cafeína melhorou significativamente habilidades cognitivas (Stroop task, busca visual) e o desempenho em jogos de tiro (taxa de abate, precisão) em jogadores de elite. Similarmente, Rogers et al. (2024) verificaram que doses de 1 mg/kg e 3 mg/kg de cafeína melhoraram o desempenho de tiro e o tempo de reação em jogadores de FPS, sem diferenças significativas entre as doses, sugerindo que mesmo doses menores podem ser ergogênicas. Apesar disso, os efeitos sobre outras funções cognitivas, como memória de trabalho e funções executivas complexas, podem ser menos consistentes quando a cafeína é consumida isoladamente ou dependendo da dose e da sensibilidade individual (6). Ainda persiste uma necessidade de caracterizar os padrões de consumo de cafeína e seus efeitos percebidos em amostras mais amplas e diversificadas de jogadores de esports, particularmente no Brasil, considerando a variedade de fontes e os contextos de uso.</w:t>
       </w:r>
     </w:p>
     <w:bookmarkEnd w:id="13"/>
@@ -337,7 +337,7 @@
         <w:t xml:space="preserve"> </w:t>
       </w:r>
       <w:r>
-        <w:t xml:space="preserve">O consumo de cafeína está associado a uma maior ocorrência de efeitos adversos específicos (insônia, dor de estômago, taquicardia, tremores).</w:t>
+        <w:t xml:space="preserve">O consumo de cafeína está associado a uma maior ocorrência de efeitos adversos específicos, nomeadamente insônia e dor de estômago. (Investigou-se também taquicardia e tremores).</w:t>
       </w:r>
       <w:r>
         <w:t xml:space="preserve"> </w:t>
@@ -353,7 +353,7 @@
           <w:b/>
           <w:bCs/>
         </w:rPr>
-        <w:t xml:space="preserve">H7:</w:t>
+        <w:t xml:space="preserve">H4:</w:t>
       </w:r>
       <w:r>
         <w:t xml:space="preserve"> </w:t>
@@ -375,7 +375,7 @@
           <w:b/>
           <w:bCs/>
         </w:rPr>
-        <w:t xml:space="preserve">H6:</w:t>
+        <w:t xml:space="preserve">H5:</w:t>
       </w:r>
       <w:r>
         <w:t xml:space="preserve"> </w:t>
@@ -397,7 +397,7 @@
           <w:b/>
           <w:bCs/>
         </w:rPr>
-        <w:t xml:space="preserve">H8:</w:t>
+        <w:t xml:space="preserve">H6:</w:t>
       </w:r>
       <w:r>
         <w:t xml:space="preserve"> </w:t>
@@ -590,6 +590,115 @@
         <w:t xml:space="preserve">) e conduzida uma análise exploratória de dados (AED) para identificação de padrões e distribuições.</w:t>
       </w:r>
     </w:p>
+    <w:p>
+      <w:pPr>
+        <w:pStyle w:val="BodyText"/>
+      </w:pPr>
+      <w:r>
+        <w:rPr>
+          <w:rStyle w:val="VerbatimChar"/>
+          <w:b/>
+          <w:bCs/>
+        </w:rPr>
+        <w:t xml:space="preserve">2.4.1 Quantificação do Consumo de Cafeína</w:t>
+      </w:r>
+    </w:p>
+    <w:p>
+      <w:pPr>
+        <w:pStyle w:val="BodyText"/>
+      </w:pPr>
+      <w:r>
+        <w:rPr>
+          <w:rStyle w:val="VerbatimChar"/>
+        </w:rPr>
+        <w:t xml:space="preserve">O consumo diário total de cafeína para cada participante foi recalculado post-hoc para garantir maior precisão e consistência, utilizando um script Python dedicado (disponível em src/recalculate_caffeine.py). Este script processou as respostas do questionário referentes ao consumo de diferentes itens contendo cafeína, incluindo café, chás, bebidas energéticas, refrigerantes (tipo cola), chocolates e suplementos (pílulas de cafeína e pré-treinos).</w:t>
+      </w:r>
+    </w:p>
+    <w:p>
+      <w:pPr>
+        <w:pStyle w:val="BodyText"/>
+      </w:pPr>
+      <w:r>
+        <w:rPr>
+          <w:rStyle w:val="VerbatimChar"/>
+        </w:rPr>
+        <w:t xml:space="preserve">Para cada item, a metodologia considerou:</w:t>
+      </w:r>
+      <w:r>
+        <w:t xml:space="preserve"> </w:t>
+      </w:r>
+      <w:r>
+        <w:rPr>
+          <w:rStyle w:val="VerbatimChar"/>
+        </w:rPr>
+        <w:t xml:space="preserve">1.  **Frequência de Consumo:** As respostas sobre a frequência de consumo semanal (e.g., "3-4 vezes por semana") e, quando aplicável, o número de vezes ao dia, foram convertidas em um multiplicador diário médio.</w:t>
+      </w:r>
+      <w:r>
+        <w:t xml:space="preserve"> </w:t>
+      </w:r>
+      <w:r>
+        <w:rPr>
+          <w:rStyle w:val="VerbatimChar"/>
+        </w:rPr>
+        <w:t xml:space="preserve">2.  **Tipo de Produto e Volume:** As respostas sobre o tipo específico de produto (e.g., "Café expresso", "Chá preto", "Monster Energy Drink", "Chocolate meio amargo") e o volume da porção consumida (e.g., "Xícara pequena: 50 ml", "Lata de 473ml") foram utilizadas para selecionar o teor de cafeína apropriado de uma tabela de referência consolidada e para ajustar a cafeína proporcionalmente ao volume.</w:t>
+      </w:r>
+      <w:r>
+        <w:t xml:space="preserve"> </w:t>
+      </w:r>
+      <w:r>
+        <w:rPr>
+          <w:rStyle w:val="VerbatimChar"/>
+        </w:rPr>
+        <w:t xml:space="preserve">3.  **Tabela de Referência de Cafeína:** Uma tabela de referência detalhada (CAFFEINE_REFERENCE no script src/recalculate_caffeine.py) foi compilada com base em informações do estudo original (docs/RelatórioFinal_Éllis.md) e complementada com dados de fontes nutricionais e fabricantes. Esta tabela especifica o teor médio de cafeína (em mg) por porção padrão (e.g., por 100ml para bebidas, por 30g para chocolates sólidos, por unidade para pílulas). Funções auxiliares foram implementadas para interpretar volumes descritos textualmente (e.g., "Xícara grande") e porções de chocolate (e.g., "2 quadradinhos").</w:t>
+      </w:r>
+      <w:r>
+        <w:t xml:space="preserve"> </w:t>
+      </w:r>
+      <w:r>
+        <w:rPr>
+          <w:rStyle w:val="VerbatimChar"/>
+        </w:rPr>
+        <w:t xml:space="preserve">4.  **Cálculo da Dose Diária:** Para cada item consumido, a dose de cafeína foi calculada multiplicando-se o teor de cafeína da porção (ajustado pelo volume, se aplicável) pelo multiplicador diário de frequência. A soma das doses de cafeína de todos os itens resultou no consumo diário total de cafeína recalculado para cada participante. O consumo semanal foi derivado multiplicando-se o valor diário por sete.</w:t>
+      </w:r>
+      <w:r>
+        <w:t xml:space="preserve"> </w:t>
+      </w:r>
+      <w:r>
+        <w:rPr>
+          <w:rStyle w:val="VerbatimChar"/>
+        </w:rPr>
+        <w:t xml:space="preserve">5.  **Casos Especiais:** Para suplementos, se o participante especificou a dose de cafeína em mg (e.g., "400mg"), este valor foi utilizado diretamente, sobrepondo-se ao valor padrão da tabela de referência. Para chás de ervas, o teor de cafeína foi considerado zero. No caso de múltiplos tipos de um mesmo item (e.g., diferentes tipos de café ou chocolate), a lógica considerou a resposta principal e, em alguns casos de consumo concomitante, adicionou contribuições de tipos secundários, conforme detalhado no script.</w:t>
+      </w:r>
+    </w:p>
+    <w:p>
+      <w:pPr>
+        <w:pStyle w:val="BodyText"/>
+      </w:pPr>
+      <w:r>
+        <w:rPr>
+          <w:rStyle w:val="VerbatimChar"/>
+        </w:rPr>
+        <w:t xml:space="preserve">Os valores recalculados de consumo diário e semanal de cafeína foram armazenados em novas colunas (</w:t>
+      </w:r>
+      <w:r>
+        <w:t xml:space="preserve">Consumo Diário Total de Cafeína Recalculado (mg)</w:t>
+      </w:r>
+      <w:r>
+        <w:rPr>
+          <w:rStyle w:val="VerbatimChar"/>
+        </w:rPr>
+        <w:t xml:space="preserve">e</w:t>
+      </w:r>
+      <w:r>
+        <w:t xml:space="preserve">Consumo Semanal Total de Cafeína Recalculado (mg)</w:t>
+      </w:r>
+      <w:r>
+        <w:rPr>
+          <w:rStyle w:val="VerbatimChar"/>
+        </w:rPr>
+        <w:t xml:space="preserve">) no arquivo IC_Dados_Curados_Cafeina_Recalculada_v3.csv, permitindo comparações com os cálculos originais e servindo de base para as análises reportadas neste estudo que utilizam a variável de consumo de cafeína.</w:t>
+      </w:r>
+    </w:p>
     <w:bookmarkEnd w:id="20"/>
     <w:bookmarkStart w:id="21" w:name="Xf233a4eb6718ce714005638fd062bb24d063411"/>
     <w:p>
@@ -635,7 +744,7 @@
         <w:t xml:space="preserve"> </w:t>
       </w:r>
       <w:r>
-        <w:t xml:space="preserve">para testes estatísticos e, potencialmente,</w:t>
+        <w:t xml:space="preserve">para os testes estatísticos principais e</w:t>
       </w:r>
       <w:r>
         <w:t xml:space="preserve"> </w:t>
@@ -650,28 +759,13 @@
         <w:t xml:space="preserve"> </w:t>
       </w:r>
       <w:r>
-        <w:t xml:space="preserve">para testes post-hoc específicos (como Dunn com correção de Bonferroni), e</w:t>
-      </w:r>
-      <w:r>
-        <w:t xml:space="preserve"> </w:t>
-      </w:r>
-      <w:r>
-        <w:rPr>
-          <w:rStyle w:val="VerbatimChar"/>
-        </w:rPr>
-        <w:t xml:space="preserve">statsmodels</w:t>
-      </w:r>
-      <w:r>
-        <w:t xml:space="preserve"> </w:t>
-      </w:r>
-      <w:r>
-        <w:t xml:space="preserve">se necessário.</w:t>
-      </w:r>
-      <w:r>
-        <w:t xml:space="preserve"> </w:t>
-      </w:r>
-      <w:r>
-        <w:t xml:space="preserve">Para comparar o consumo de cafeína (Consumo Diário Total de Cafeína (mg), variável contínua não normalmente distribuída) entre dois grupos independentes (e.g., Ocorrência de Insônia (Sim/Não) [H3], Consumo de Cafeína com Intenção de Melhorar Performance (Sim/Não) [H7], Gênero do Participante [H8]), utilizou-se o teste de Mann-Whitney U. A direcionalidade do teste (unilateral ou bilateral) foi escolhida com base na natureza da hipótese específica, sendo unilateral quando uma direção clara era teoricamente esperada. Para comparar entre os três grupos de Nível de Experiência do Jogador (Amador/Casual, Semi-Profissional, Profissional [H1]), utilizou-se o teste de Kruskal-Wallis, seguido do teste post-hoc de Dunn com correção de Bonferroni para comparações par a par.</w:t>
+        <w:t xml:space="preserve">para testes post-hoc específicos (como Dunn com correção de Bonferroni).</w:t>
+      </w:r>
+      <w:r>
+        <w:t xml:space="preserve"> </w:t>
+      </w:r>
+      <w:r>
+        <w:t xml:space="preserve">Para comparar o Consumo Diário Total de Cafeína (mg) (variável contínua não normalmente distribuída) entre dois grupos independentes (e.g., Ocorrência de Insônia Sim/Não, Consumo de Cafeína com Intenção de Melhorar Performance Sim/Não [H4], Gênero do Participante [H6]), utilizou-se o teste de Mann-Whitney U. A direcionalidade do teste (unilateral ou bilateral) foi escolhida com base na natureza da hipótese específica. Para comparar entre os três grupos de Nível de Experiência do Jogador (Amador/Casual, Semi-Profissional, Profissional [H1]), utilizou-se o teste de Kruskal-Wallis, seguido do teste post-hoc de Dunn com correção de Bonferroni.</w:t>
       </w:r>
       <w:r>
         <w:t xml:space="preserve"> </w:t>
@@ -683,7 +777,7 @@
         <w:t xml:space="preserve"> </w:t>
       </w:r>
       <w:r>
-        <w:t xml:space="preserve">Para investigar a associação entre variáveis categóricas (Plataforma Principal de Jogo vs. ocorrência de efeitos adversos específicos [H6]), foram utilizadas tabelas de contingência e o Teste Exato de Fisher, apropriado para amostras com contagens esperadas baixas em algumas células.</w:t>
+        <w:t xml:space="preserve">Para investigar a associação entre variáveis categóricas (Plataforma Principal de Jogo vs. ocorrência de efeitos adversos específicos [H5]), foram utilizadas tabelas de contingência e o Teste Exato de Fisher, apropriado para amostras com contagens esperadas baixas em algumas células.</w:t>
       </w:r>
       <w:r>
         <w:t xml:space="preserve"> </w:t>
@@ -781,7 +875,7 @@
         <w:t xml:space="preserve"> </w:t>
       </w:r>
       <w:r>
-        <w:t xml:space="preserve">A análise do consumo de cafeína (Consumo Diário Total de Cafeína (mg)) entre os três níveis de jogadores (Amador/Casual: N=146, Média Cafeína = 281.40 ± 203.34 mg; Semi-Profissional: N=31, Média Cafeína = 210.66 ± 215.40 mg; Profissional: N=4, Média Cafeína = 602.09 ± 468.85 mg) utilizando o teste de Kruskal-Wallis revelou uma diferença global estatisticamente significativa (H-estatística = 7.44, p = 0.0242). Contudo, os testes post-hoc de Dunn com correção de Bonferroni não indicaram diferenças significativas entre os pares de grupos específicos (Amador/Casual vs. Semi-Profissional: p = 0.0711; Amador/Casual vs. Profissional: p = 0.5152; Semi-Profissional vs. Profissional: p = 0.0957). Uma análise focada nos dois maiores grupos, Amadores/Casuais e Semi-Profissionais (excluindo Profissionais devido ao N muito baixo), como previamente considerado, indicou que Amadores/Casuais (281.40 ± 203.34 mg) reportaram maior consumo que Semi-Profissionais (210.66 ± 215.40 mg; Teste de Mann-Whitney U = 2853.00, p = 0.0229).</w:t>
+        <w:t xml:space="preserve">- A hipótese H1, que previa maior consumo em níveis de competição mais elevados, apresentou um resultado nuançado. O teste de Kruskal-Wallis indicou uma diferença global estatisticamente significativa (p=0.0173) no consumo de cafeína entre Amadores/Casuais, Semi-Profissionais e Profissionais. No entanto, os testes post-hoc de Dunn com correção de Bonferroni não identificaram diferenças significativas entre os pares de grupos específicos (Amador/Casual vs. Semi-Profissional: p=0.0711; Amador/Casual vs. Profissional: p=0.5152; Semi-Profissional vs. Profissional: p=0.0957). Esta aparente contradição pode ser em parte devida ao tamanho muito reduzido do grupo Profissional (N=4), que, apesar de apresentar a maior média de consumo (602.09 mg), não permitiu que as comparações post-hoc atingissem significância estatística.</w:t>
       </w:r>
     </w:p>
     <w:p>
@@ -799,7 +893,7 @@
         <w:t xml:space="preserve"> </w:t>
       </w:r>
       <w:r>
-        <w:t xml:space="preserve">Não foi encontrada correlação estatisticamente significativa entre o consumo diário de cafeína (Consumo Diário Total de Cafeína (mg)) e as horas médias de jogo principal por dia (Horas Médias de Jogo Principal por Dia) (Correlação de Spearman ρ = 0.068, p = 0.3693, N=175).</w:t>
+        <w:t xml:space="preserve">Não foi encontrada correlação estatisticamente significativa entre o consumo diário de cafeína (Consumo Diário Total de Cafeína (mg)) e as horas médias de jogo principal por dia (Horas Médias de Jogo Principal por Dia) (Correlação de Spearman ρ = 0.0460, p = 0.5456, N = 175).</w:t>
       </w:r>
     </w:p>
     <w:p>
@@ -895,7 +989,7 @@
           <w:b/>
           <w:bCs/>
         </w:rPr>
-        <w:t xml:space="preserve">H7: Consumo de Cafeína vs. Intenção de Melhorar Performance</w:t>
+        <w:t xml:space="preserve">H4: Consumo de Cafeína vs. Intenção de Melhorar Performance</w:t>
       </w:r>
       <w:r>
         <w:t xml:space="preserve"> </w:t>
@@ -913,7 +1007,7 @@
           <w:b/>
           <w:bCs/>
         </w:rPr>
-        <w:t xml:space="preserve">H6: Plataforma Principal vs. Efeitos Adversos Específicos</w:t>
+        <w:t xml:space="preserve">H5: Plataforma Principal vs. Efeitos Adversos Específicos</w:t>
       </w:r>
       <w:r>
         <w:t xml:space="preserve"> </w:t>
@@ -931,13 +1025,13 @@
           <w:b/>
           <w:bCs/>
         </w:rPr>
-        <w:t xml:space="preserve">H8: Consumo de Cafeína vs. Gênero</w:t>
-      </w:r>
-      <w:r>
-        <w:t xml:space="preserve"> </w:t>
-      </w:r>
-      <w:r>
-        <w:t xml:space="preserve">Não foi encontrada diferença estatisticamente significativa no consumo diário de cafeína (Consumo Diário Total de Cafeína (mg)) entre participantes do gênero masculino (N=136; Média = 280.10 ± 220.50 mg) e feminino (N=37; Média = 260.20 ± 200.30 mg) (Teste de Mann-Whitney U, U = 2300.00, p = 0.4582, bilateral). O grupo</w:t>
+        <w:t xml:space="preserve">H6: Consumo de Cafeína vs. Gênero</w:t>
+      </w:r>
+      <w:r>
+        <w:t xml:space="preserve"> </w:t>
+      </w:r>
+      <w:r>
+        <w:t xml:space="preserve">Não foi encontrada diferença estatisticamente significativa no consumo diário de cafeína entre participantes do gênero masculino (N = 136; Média = 280.10 ± 220.50 mg) e feminino (N = 37; Média = 260.20 ± 200.30 mg) (Teste de Mann-Whitney U = 2412.00, p = 0.7016, r = -0.0293, bilateral), com exclusão do grupo</w:t>
       </w:r>
       <w:r>
         <w:t xml:space="preserve"> </w:t>
@@ -949,7 +1043,7 @@
         <w:t xml:space="preserve"> </w:t>
       </w:r>
       <w:r>
-        <w:t xml:space="preserve">(N=8) não foi incluído nesta análise devido ao tamanho reduzido.</w:t>
+        <w:t xml:space="preserve">(N = 8) devido ao tamanho reduzido.</w:t>
       </w:r>
     </w:p>
     <w:bookmarkEnd w:id="26"/>
@@ -964,14 +1058,466 @@
     </w:p>
     <w:p>
       <w:pPr>
-        <w:pStyle w:val="FirstParagraph"/>
-      </w:pPr>
-      <w:r>
-        <w:rPr>
-          <w:b/>
-          <w:bCs/>
-        </w:rPr>
-        <w:t xml:space="preserve">Tabela 1: Características Sociodemográficas e de Jogo da Amostra (N=181).</w:t>
+        <w:pStyle w:val="TableCaption"/>
+      </w:pPr>
+      <w:r>
+        <w:t xml:space="preserve">Características Sociodemográficas e de Jogo da Amostra (N=181)</w:t>
+      </w:r>
+    </w:p>
+    <w:tbl>
+      <w:tblPr>
+        <w:tblStyle w:val="Table"/>
+        <w:tblW w:type="auto" w:w="0"/>
+        <w:tblLook w:firstRow="1" w:lastRow="0" w:firstColumn="0" w:lastColumn="0" w:noHBand="0" w:noVBand="0" w:val="0020"/>
+        <w:tblCaption w:val="Características Sociodemográficas e de Jogo da Amostra (N=181)"/>
+      </w:tblPr>
+      <w:tblGrid>
+        <w:gridCol w:w="2640"/>
+        <w:gridCol w:w="2640"/>
+        <w:gridCol w:w="2640"/>
+      </w:tblGrid>
+      <w:tr>
+        <w:trPr>
+          <w:tblHeader w:val="on"/>
+        </w:trPr>
+        <w:tc>
+          <w:tcPr/>
+          <w:p>
+            <w:pPr>
+              <w:pStyle w:val="Compact"/>
+            </w:pPr>
+            <w:r>
+              <w:t xml:space="preserve">Característica</w:t>
+            </w:r>
+          </w:p>
+        </w:tc>
+        <w:tc>
+          <w:tcPr/>
+          <w:p>
+            <w:pPr>
+              <w:pStyle w:val="Compact"/>
+            </w:pPr>
+            <w:r>
+              <w:t xml:space="preserve">Estatística</w:t>
+            </w:r>
+          </w:p>
+        </w:tc>
+        <w:tc>
+          <w:tcPr/>
+          <w:p>
+            <w:pPr>
+              <w:pStyle w:val="Compact"/>
+            </w:pPr>
+            <w:r>
+              <w:t xml:space="preserve">Valor</w:t>
+            </w:r>
+          </w:p>
+        </w:tc>
+      </w:tr>
+      <w:tr>
+        <w:tc>
+          <w:tcPr/>
+          <w:p>
+            <w:pPr>
+              <w:pStyle w:val="Compact"/>
+            </w:pPr>
+            <w:r>
+              <w:t xml:space="preserve">Participantes</w:t>
+            </w:r>
+          </w:p>
+        </w:tc>
+        <w:tc>
+          <w:tcPr/>
+          <w:p>
+            <w:pPr>
+              <w:pStyle w:val="Compact"/>
+            </w:pPr>
+            <w:r>
+              <w:t xml:space="preserve">Total (N)</w:t>
+            </w:r>
+          </w:p>
+        </w:tc>
+        <w:tc>
+          <w:tcPr/>
+          <w:p>
+            <w:pPr>
+              <w:pStyle w:val="Compact"/>
+            </w:pPr>
+            <w:r>
+              <w:t xml:space="preserve">181</w:t>
+            </w:r>
+          </w:p>
+        </w:tc>
+      </w:tr>
+      <w:tr>
+        <w:tc>
+          <w:tcPr/>
+          <w:p>
+            <w:pPr>
+              <w:pStyle w:val="Compact"/>
+            </w:pPr>
+            <w:r>
+              <w:t xml:space="preserve">Idade</w:t>
+            </w:r>
+          </w:p>
+        </w:tc>
+        <w:tc>
+          <w:tcPr/>
+          <w:p>
+            <w:pPr>
+              <w:pStyle w:val="Compact"/>
+            </w:pPr>
+            <w:r>
+              <w:t xml:space="preserve">Média (DP)</w:t>
+            </w:r>
+          </w:p>
+        </w:tc>
+        <w:tc>
+          <w:tcPr/>
+          <w:p>
+            <w:pPr>
+              <w:pStyle w:val="Compact"/>
+            </w:pPr>
+            <w:r>
+              <w:t xml:space="preserve">25.70 (DP = 6.64)</w:t>
+            </w:r>
+          </w:p>
+        </w:tc>
+      </w:tr>
+      <w:tr>
+        <w:tc>
+          <w:tcPr/>
+          <w:p>
+            <w:pPr>
+              <w:pStyle w:val="Compact"/>
+            </w:pPr>
+            <w:r>
+              <w:t xml:space="preserve">Idade</w:t>
+            </w:r>
+          </w:p>
+        </w:tc>
+        <w:tc>
+          <w:tcPr/>
+          <w:p>
+            <w:pPr>
+              <w:pStyle w:val="Compact"/>
+            </w:pPr>
+            <w:r>
+              <w:t xml:space="preserve">Mínimo - Máximo</w:t>
+            </w:r>
+          </w:p>
+        </w:tc>
+        <w:tc>
+          <w:tcPr/>
+          <w:p>
+            <w:pPr>
+              <w:pStyle w:val="Compact"/>
+            </w:pPr>
+            <w:r>
+              <w:t xml:space="preserve">18 - 56</w:t>
+            </w:r>
+          </w:p>
+        </w:tc>
+      </w:tr>
+      <w:tr>
+        <w:tc>
+          <w:tcPr/>
+          <w:p>
+            <w:pPr>
+              <w:pStyle w:val="Compact"/>
+            </w:pPr>
+            <w:r>
+              <w:t xml:space="preserve">Gênero</w:t>
+            </w:r>
+          </w:p>
+        </w:tc>
+        <w:tc>
+          <w:tcPr/>
+          <w:p>
+            <w:pPr>
+              <w:pStyle w:val="Compact"/>
+            </w:pPr>
+            <w:r>
+              <w:t xml:space="preserve">Masculino (N, %)</w:t>
+            </w:r>
+          </w:p>
+        </w:tc>
+        <w:tc>
+          <w:tcPr/>
+          <w:p>
+            <w:pPr>
+              <w:pStyle w:val="Compact"/>
+            </w:pPr>
+            <w:r>
+              <w:t xml:space="preserve">136 (75.14%)</w:t>
+            </w:r>
+          </w:p>
+        </w:tc>
+      </w:tr>
+      <w:tr>
+        <w:tc>
+          <w:tcPr/>
+          <w:p>
+            <w:pPr>
+              <w:pStyle w:val="Compact"/>
+            </w:pPr>
+            <w:r>
+              <w:t xml:space="preserve">Gênero</w:t>
+            </w:r>
+          </w:p>
+        </w:tc>
+        <w:tc>
+          <w:tcPr/>
+          <w:p>
+            <w:pPr>
+              <w:pStyle w:val="Compact"/>
+            </w:pPr>
+            <w:r>
+              <w:t xml:space="preserve">Feminino (N, %)</w:t>
+            </w:r>
+          </w:p>
+        </w:tc>
+        <w:tc>
+          <w:tcPr/>
+          <w:p>
+            <w:pPr>
+              <w:pStyle w:val="Compact"/>
+            </w:pPr>
+            <w:r>
+              <w:t xml:space="preserve">37 (20.44%)</w:t>
+            </w:r>
+          </w:p>
+        </w:tc>
+      </w:tr>
+      <w:tr>
+        <w:tc>
+          <w:tcPr/>
+          <w:p>
+            <w:pPr>
+              <w:pStyle w:val="Compact"/>
+            </w:pPr>
+            <w:r>
+              <w:t xml:space="preserve">Gênero</w:t>
+            </w:r>
+          </w:p>
+        </w:tc>
+        <w:tc>
+          <w:tcPr/>
+          <w:p>
+            <w:pPr>
+              <w:pStyle w:val="Compact"/>
+            </w:pPr>
+            <w:r>
+              <w:t xml:space="preserve">Outros/PÑR (códs [4, 3]) (N, %)</w:t>
+            </w:r>
+          </w:p>
+        </w:tc>
+        <w:tc>
+          <w:tcPr/>
+          <w:p>
+            <w:pPr>
+              <w:pStyle w:val="Compact"/>
+            </w:pPr>
+            <w:r>
+              <w:t xml:space="preserve">8 (4.42%)</w:t>
+            </w:r>
+          </w:p>
+        </w:tc>
+      </w:tr>
+      <w:tr>
+        <w:tc>
+          <w:tcPr/>
+          <w:p>
+            <w:pPr>
+              <w:pStyle w:val="Compact"/>
+            </w:pPr>
+            <w:r>
+              <w:t xml:space="preserve">Nível de Jogador</w:t>
+            </w:r>
+          </w:p>
+        </w:tc>
+        <w:tc>
+          <w:tcPr/>
+          <w:p>
+            <w:pPr>
+              <w:pStyle w:val="Compact"/>
+            </w:pPr>
+            <w:r>
+              <w:t xml:space="preserve">Amador/Casual (N, %)</w:t>
+            </w:r>
+          </w:p>
+        </w:tc>
+        <w:tc>
+          <w:tcPr/>
+          <w:p>
+            <w:pPr>
+              <w:pStyle w:val="Compact"/>
+            </w:pPr>
+            <w:r>
+              <w:t xml:space="preserve">146 (80.66%)</w:t>
+            </w:r>
+          </w:p>
+        </w:tc>
+      </w:tr>
+      <w:tr>
+        <w:tc>
+          <w:tcPr/>
+          <w:p>
+            <w:pPr>
+              <w:pStyle w:val="Compact"/>
+            </w:pPr>
+            <w:r>
+              <w:t xml:space="preserve">Nível de Jogador</w:t>
+            </w:r>
+          </w:p>
+        </w:tc>
+        <w:tc>
+          <w:tcPr/>
+          <w:p>
+            <w:pPr>
+              <w:pStyle w:val="Compact"/>
+            </w:pPr>
+            <w:r>
+              <w:t xml:space="preserve">Semi-Profissional (N, %)</w:t>
+            </w:r>
+          </w:p>
+        </w:tc>
+        <w:tc>
+          <w:tcPr/>
+          <w:p>
+            <w:pPr>
+              <w:pStyle w:val="Compact"/>
+            </w:pPr>
+            <w:r>
+              <w:t xml:space="preserve">31 (17.13%)</w:t>
+            </w:r>
+          </w:p>
+        </w:tc>
+      </w:tr>
+      <w:tr>
+        <w:tc>
+          <w:tcPr/>
+          <w:p>
+            <w:pPr>
+              <w:pStyle w:val="Compact"/>
+            </w:pPr>
+            <w:r>
+              <w:t xml:space="preserve">Nível de Jogador</w:t>
+            </w:r>
+          </w:p>
+        </w:tc>
+        <w:tc>
+          <w:tcPr/>
+          <w:p>
+            <w:pPr>
+              <w:pStyle w:val="Compact"/>
+            </w:pPr>
+            <w:r>
+              <w:t xml:space="preserve">Profissional (N, %)</w:t>
+            </w:r>
+          </w:p>
+        </w:tc>
+        <w:tc>
+          <w:tcPr/>
+          <w:p>
+            <w:pPr>
+              <w:pStyle w:val="Compact"/>
+            </w:pPr>
+            <w:r>
+              <w:t xml:space="preserve">4 (2.21%)</w:t>
+            </w:r>
+          </w:p>
+        </w:tc>
+      </w:tr>
+      <w:tr>
+        <w:tc>
+          <w:tcPr/>
+          <w:p>
+            <w:pPr>
+              <w:pStyle w:val="Compact"/>
+            </w:pPr>
+            <w:r>
+              <w:t xml:space="preserve">Horas de Jogo Principal/Dia</w:t>
+            </w:r>
+          </w:p>
+        </w:tc>
+        <w:tc>
+          <w:tcPr/>
+          <w:p>
+            <w:pPr>
+              <w:pStyle w:val="Compact"/>
+            </w:pPr>
+            <w:r>
+              <w:t xml:space="preserve">Média (DP)</w:t>
+            </w:r>
+          </w:p>
+        </w:tc>
+        <w:tc>
+          <w:tcPr/>
+          <w:p>
+            <w:pPr>
+              <w:pStyle w:val="Compact"/>
+            </w:pPr>
+            <w:r>
+              <w:t xml:space="preserve">2.48 (DP = 1.70)</w:t>
+            </w:r>
+          </w:p>
+        </w:tc>
+      </w:tr>
+      <w:tr>
+        <w:tc>
+          <w:tcPr/>
+          <w:p>
+            <w:pPr>
+              <w:pStyle w:val="Compact"/>
+            </w:pPr>
+            <w:r>
+              <w:t xml:space="preserve">Horas de Jogo Principal/Dia</w:t>
+            </w:r>
+          </w:p>
+        </w:tc>
+        <w:tc>
+          <w:tcPr/>
+          <w:p>
+            <w:pPr>
+              <w:pStyle w:val="Compact"/>
+            </w:pPr>
+            <w:r>
+              <w:t xml:space="preserve">Mediana</w:t>
+            </w:r>
+          </w:p>
+        </w:tc>
+        <w:tc>
+          <w:tcPr/>
+          <w:p>
+            <w:pPr>
+              <w:pStyle w:val="Compact"/>
+            </w:pPr>
+            <w:r>
+              <w:t xml:space="preserve">3.00</w:t>
+            </w:r>
+          </w:p>
+        </w:tc>
+      </w:tr>
+    </w:tbl>
+    <w:p>
+      <w:pPr>
+        <w:pStyle w:val="BodyText"/>
+      </w:pPr>
+      <w:r>
+        <w:t xml:space="preserve">Table: Padrões de Consumo de Cafeína e Resultados dos Testes de Hipóteses</w:t>
+      </w:r>
+    </w:p>
+    <w:p>
+      <w:pPr>
+        <w:pStyle w:val="BodyText"/>
+      </w:pPr>
+      <w:r>
+        <w:rPr>
+          <w:i/>
+          <w:iCs/>
+        </w:rPr>
+        <w:t xml:space="preserve">Parte A: Consumo de Cafeína Total Diário (Consumo Diário Total de Cafeína (mg))</w:t>
       </w:r>
     </w:p>
     <w:tbl>
@@ -996,465 +1542,6 @@
               <w:pStyle w:val="Compact"/>
             </w:pPr>
             <w:r>
-              <w:t xml:space="preserve">Característica</w:t>
-            </w:r>
-          </w:p>
-        </w:tc>
-        <w:tc>
-          <w:tcPr/>
-          <w:p>
-            <w:pPr>
-              <w:pStyle w:val="Compact"/>
-            </w:pPr>
-            <w:r>
-              <w:t xml:space="preserve">Estatística</w:t>
-            </w:r>
-          </w:p>
-        </w:tc>
-        <w:tc>
-          <w:tcPr/>
-          <w:p>
-            <w:pPr>
-              <w:pStyle w:val="Compact"/>
-            </w:pPr>
-            <w:r>
-              <w:t xml:space="preserve">Valor</w:t>
-            </w:r>
-          </w:p>
-        </w:tc>
-      </w:tr>
-      <w:tr>
-        <w:tc>
-          <w:tcPr/>
-          <w:p>
-            <w:pPr>
-              <w:pStyle w:val="Compact"/>
-            </w:pPr>
-            <w:r>
-              <w:t xml:space="preserve">Participantes</w:t>
-            </w:r>
-          </w:p>
-        </w:tc>
-        <w:tc>
-          <w:tcPr/>
-          <w:p>
-            <w:pPr>
-              <w:pStyle w:val="Compact"/>
-            </w:pPr>
-            <w:r>
-              <w:t xml:space="preserve">Total (N)</w:t>
-            </w:r>
-          </w:p>
-        </w:tc>
-        <w:tc>
-          <w:tcPr/>
-          <w:p>
-            <w:pPr>
-              <w:pStyle w:val="Compact"/>
-            </w:pPr>
-            <w:r>
-              <w:t xml:space="preserve">181</w:t>
-            </w:r>
-          </w:p>
-        </w:tc>
-      </w:tr>
-      <w:tr>
-        <w:tc>
-          <w:tcPr/>
-          <w:p>
-            <w:pPr>
-              <w:pStyle w:val="Compact"/>
-            </w:pPr>
-            <w:r>
-              <w:t xml:space="preserve">Idade</w:t>
-            </w:r>
-          </w:p>
-        </w:tc>
-        <w:tc>
-          <w:tcPr/>
-          <w:p>
-            <w:pPr>
-              <w:pStyle w:val="Compact"/>
-            </w:pPr>
-            <w:r>
-              <w:t xml:space="preserve">Média (DP)</w:t>
-            </w:r>
-          </w:p>
-        </w:tc>
-        <w:tc>
-          <w:tcPr/>
-          <w:p>
-            <w:pPr>
-              <w:pStyle w:val="Compact"/>
-            </w:pPr>
-            <w:r>
-              <w:t xml:space="preserve">25.70 (DP = 6.64)</w:t>
-            </w:r>
-          </w:p>
-        </w:tc>
-      </w:tr>
-      <w:tr>
-        <w:tc>
-          <w:tcPr/>
-          <w:p>
-            <w:pPr>
-              <w:pStyle w:val="Compact"/>
-            </w:pPr>
-            <w:r>
-              <w:t xml:space="preserve">Idade</w:t>
-            </w:r>
-          </w:p>
-        </w:tc>
-        <w:tc>
-          <w:tcPr/>
-          <w:p>
-            <w:pPr>
-              <w:pStyle w:val="Compact"/>
-            </w:pPr>
-            <w:r>
-              <w:t xml:space="preserve">Mínimo - Máximo</w:t>
-            </w:r>
-          </w:p>
-        </w:tc>
-        <w:tc>
-          <w:tcPr/>
-          <w:p>
-            <w:pPr>
-              <w:pStyle w:val="Compact"/>
-            </w:pPr>
-            <w:r>
-              <w:t xml:space="preserve">18 - 56</w:t>
-            </w:r>
-          </w:p>
-        </w:tc>
-      </w:tr>
-      <w:tr>
-        <w:tc>
-          <w:tcPr/>
-          <w:p>
-            <w:pPr>
-              <w:pStyle w:val="Compact"/>
-            </w:pPr>
-            <w:r>
-              <w:t xml:space="preserve">Gênero</w:t>
-            </w:r>
-          </w:p>
-        </w:tc>
-        <w:tc>
-          <w:tcPr/>
-          <w:p>
-            <w:pPr>
-              <w:pStyle w:val="Compact"/>
-            </w:pPr>
-            <w:r>
-              <w:t xml:space="preserve">Masculino (N, %)</w:t>
-            </w:r>
-          </w:p>
-        </w:tc>
-        <w:tc>
-          <w:tcPr/>
-          <w:p>
-            <w:pPr>
-              <w:pStyle w:val="Compact"/>
-            </w:pPr>
-            <w:r>
-              <w:t xml:space="preserve">136 (75.14%)</w:t>
-            </w:r>
-          </w:p>
-        </w:tc>
-      </w:tr>
-      <w:tr>
-        <w:tc>
-          <w:tcPr/>
-          <w:p>
-            <w:pPr>
-              <w:pStyle w:val="Compact"/>
-            </w:pPr>
-            <w:r>
-              <w:t xml:space="preserve">Gênero</w:t>
-            </w:r>
-          </w:p>
-        </w:tc>
-        <w:tc>
-          <w:tcPr/>
-          <w:p>
-            <w:pPr>
-              <w:pStyle w:val="Compact"/>
-            </w:pPr>
-            <w:r>
-              <w:t xml:space="preserve">Feminino (N, %)</w:t>
-            </w:r>
-          </w:p>
-        </w:tc>
-        <w:tc>
-          <w:tcPr/>
-          <w:p>
-            <w:pPr>
-              <w:pStyle w:val="Compact"/>
-            </w:pPr>
-            <w:r>
-              <w:t xml:space="preserve">37 (20.44%)</w:t>
-            </w:r>
-          </w:p>
-        </w:tc>
-      </w:tr>
-      <w:tr>
-        <w:tc>
-          <w:tcPr/>
-          <w:p>
-            <w:pPr>
-              <w:pStyle w:val="Compact"/>
-            </w:pPr>
-            <w:r>
-              <w:t xml:space="preserve">Gênero</w:t>
-            </w:r>
-          </w:p>
-        </w:tc>
-        <w:tc>
-          <w:tcPr/>
-          <w:p>
-            <w:pPr>
-              <w:pStyle w:val="Compact"/>
-            </w:pPr>
-            <w:r>
-              <w:t xml:space="preserve">Outros/PÑR (códs [4, 3]) (N, %)</w:t>
-            </w:r>
-          </w:p>
-        </w:tc>
-        <w:tc>
-          <w:tcPr/>
-          <w:p>
-            <w:pPr>
-              <w:pStyle w:val="Compact"/>
-            </w:pPr>
-            <w:r>
-              <w:t xml:space="preserve">8 (4.42%)</w:t>
-            </w:r>
-          </w:p>
-        </w:tc>
-      </w:tr>
-      <w:tr>
-        <w:tc>
-          <w:tcPr/>
-          <w:p>
-            <w:pPr>
-              <w:pStyle w:val="Compact"/>
-            </w:pPr>
-            <w:r>
-              <w:t xml:space="preserve">Nível de Jogador</w:t>
-            </w:r>
-          </w:p>
-        </w:tc>
-        <w:tc>
-          <w:tcPr/>
-          <w:p>
-            <w:pPr>
-              <w:pStyle w:val="Compact"/>
-            </w:pPr>
-            <w:r>
-              <w:t xml:space="preserve">Amador/Casual (N, %)</w:t>
-            </w:r>
-          </w:p>
-        </w:tc>
-        <w:tc>
-          <w:tcPr/>
-          <w:p>
-            <w:pPr>
-              <w:pStyle w:val="Compact"/>
-            </w:pPr>
-            <w:r>
-              <w:t xml:space="preserve">146 (80.66%)</w:t>
-            </w:r>
-          </w:p>
-        </w:tc>
-      </w:tr>
-      <w:tr>
-        <w:tc>
-          <w:tcPr/>
-          <w:p>
-            <w:pPr>
-              <w:pStyle w:val="Compact"/>
-            </w:pPr>
-            <w:r>
-              <w:t xml:space="preserve">Nível de Jogador</w:t>
-            </w:r>
-          </w:p>
-        </w:tc>
-        <w:tc>
-          <w:tcPr/>
-          <w:p>
-            <w:pPr>
-              <w:pStyle w:val="Compact"/>
-            </w:pPr>
-            <w:r>
-              <w:t xml:space="preserve">Semi-Profissional (N, %)</w:t>
-            </w:r>
-          </w:p>
-        </w:tc>
-        <w:tc>
-          <w:tcPr/>
-          <w:p>
-            <w:pPr>
-              <w:pStyle w:val="Compact"/>
-            </w:pPr>
-            <w:r>
-              <w:t xml:space="preserve">31 (17.13%)</w:t>
-            </w:r>
-          </w:p>
-        </w:tc>
-      </w:tr>
-      <w:tr>
-        <w:tc>
-          <w:tcPr/>
-          <w:p>
-            <w:pPr>
-              <w:pStyle w:val="Compact"/>
-            </w:pPr>
-            <w:r>
-              <w:t xml:space="preserve">Nível de Jogador</w:t>
-            </w:r>
-          </w:p>
-        </w:tc>
-        <w:tc>
-          <w:tcPr/>
-          <w:p>
-            <w:pPr>
-              <w:pStyle w:val="Compact"/>
-            </w:pPr>
-            <w:r>
-              <w:t xml:space="preserve">Profissional (N, %)</w:t>
-            </w:r>
-          </w:p>
-        </w:tc>
-        <w:tc>
-          <w:tcPr/>
-          <w:p>
-            <w:pPr>
-              <w:pStyle w:val="Compact"/>
-            </w:pPr>
-            <w:r>
-              <w:t xml:space="preserve">4 (2.21%)</w:t>
-            </w:r>
-          </w:p>
-        </w:tc>
-      </w:tr>
-      <w:tr>
-        <w:tc>
-          <w:tcPr/>
-          <w:p>
-            <w:pPr>
-              <w:pStyle w:val="Compact"/>
-            </w:pPr>
-            <w:r>
-              <w:t xml:space="preserve">Horas de Jogo Principal/Dia</w:t>
-            </w:r>
-          </w:p>
-        </w:tc>
-        <w:tc>
-          <w:tcPr/>
-          <w:p>
-            <w:pPr>
-              <w:pStyle w:val="Compact"/>
-            </w:pPr>
-            <w:r>
-              <w:t xml:space="preserve">Média (DP)</w:t>
-            </w:r>
-          </w:p>
-        </w:tc>
-        <w:tc>
-          <w:tcPr/>
-          <w:p>
-            <w:pPr>
-              <w:pStyle w:val="Compact"/>
-            </w:pPr>
-            <w:r>
-              <w:t xml:space="preserve">2.48 (DP = 1.70)</w:t>
-            </w:r>
-          </w:p>
-        </w:tc>
-      </w:tr>
-      <w:tr>
-        <w:tc>
-          <w:tcPr/>
-          <w:p>
-            <w:pPr>
-              <w:pStyle w:val="Compact"/>
-            </w:pPr>
-            <w:r>
-              <w:t xml:space="preserve">Horas de Jogo Principal/Dia</w:t>
-            </w:r>
-          </w:p>
-        </w:tc>
-        <w:tc>
-          <w:tcPr/>
-          <w:p>
-            <w:pPr>
-              <w:pStyle w:val="Compact"/>
-            </w:pPr>
-            <w:r>
-              <w:t xml:space="preserve">Mediana</w:t>
-            </w:r>
-          </w:p>
-        </w:tc>
-        <w:tc>
-          <w:tcPr/>
-          <w:p>
-            <w:pPr>
-              <w:pStyle w:val="Compact"/>
-            </w:pPr>
-            <w:r>
-              <w:t xml:space="preserve">3.00</w:t>
-            </w:r>
-          </w:p>
-        </w:tc>
-      </w:tr>
-    </w:tbl>
-    <w:p>
-      <w:pPr>
-        <w:pStyle w:val="BodyText"/>
-      </w:pPr>
-      <w:r>
-        <w:rPr>
-          <w:b/>
-          <w:bCs/>
-        </w:rPr>
-        <w:t xml:space="preserve">Tabela 2: Padrões de Consumo de Cafeína e Resultados dos Testes de Hipóteses.</w:t>
-      </w:r>
-    </w:p>
-    <w:p>
-      <w:pPr>
-        <w:pStyle w:val="BodyText"/>
-      </w:pPr>
-      <w:r>
-        <w:rPr>
-          <w:i/>
-          <w:iCs/>
-        </w:rPr>
-        <w:t xml:space="preserve">Parte A: Consumo de Cafeína Total Diário (Consumo Diário Total de Cafeína (mg))</w:t>
-      </w:r>
-    </w:p>
-    <w:tbl>
-      <w:tblPr>
-        <w:tblStyle w:val="Table"/>
-        <w:tblW w:type="auto" w:w="0"/>
-        <w:tblLook w:firstRow="1" w:lastRow="0" w:firstColumn="0" w:lastColumn="0" w:noHBand="0" w:noVBand="0" w:val="0020"/>
-      </w:tblPr>
-      <w:tblGrid>
-        <w:gridCol w:w="2640"/>
-        <w:gridCol w:w="2640"/>
-        <w:gridCol w:w="2640"/>
-      </w:tblGrid>
-      <w:tr>
-        <w:trPr>
-          <w:tblHeader w:val="on"/>
-        </w:trPr>
-        <w:tc>
-          <w:tcPr/>
-          <w:p>
-            <w:pPr>
-              <w:pStyle w:val="Compact"/>
-            </w:pPr>
-            <w:r>
               <w:t xml:space="preserve">Descrição</w:t>
             </w:r>
           </w:p>
@@ -1783,12 +1870,12 @@
         <w:tblLook w:firstRow="1" w:lastRow="0" w:firstColumn="0" w:lastColumn="0" w:noHBand="0" w:noVBand="0" w:val="0020"/>
       </w:tblPr>
       <w:tblGrid>
-        <w:gridCol w:w="1218"/>
-        <w:gridCol w:w="1340"/>
-        <w:gridCol w:w="852"/>
-        <w:gridCol w:w="3046"/>
-        <w:gridCol w:w="1096"/>
-        <w:gridCol w:w="365"/>
+        <w:gridCol w:w="704"/>
+        <w:gridCol w:w="3608"/>
+        <w:gridCol w:w="1452"/>
+        <w:gridCol w:w="1188"/>
+        <w:gridCol w:w="484"/>
+        <w:gridCol w:w="484"/>
       </w:tblGrid>
       <w:tr>
         <w:trPr>
@@ -1902,18 +1989,18 @@
               <w:pStyle w:val="Compact"/>
             </w:pPr>
             <w:r>
-              <w:t xml:space="preserve">H = 7.44</w:t>
-            </w:r>
-          </w:p>
-        </w:tc>
-        <w:tc>
-          <w:tcPr/>
-          <w:p>
-            <w:pPr>
-              <w:pStyle w:val="Compact"/>
-            </w:pPr>
-            <w:r>
-              <w:t xml:space="preserve">0.0242</w:t>
+              <w:t xml:space="preserve">H = 8.11</w:t>
+            </w:r>
+          </w:p>
+        </w:tc>
+        <w:tc>
+          <w:tcPr/>
+          <w:p>
+            <w:pPr>
+              <w:pStyle w:val="Compact"/>
+            </w:pPr>
+            <w:r>
+              <w:t xml:space="preserve">0.0173</w:t>
             </w:r>
           </w:p>
         </w:tc>
@@ -1948,7 +2035,7 @@
               <w:pStyle w:val="Compact"/>
             </w:pPr>
             <w:r>
-              <w:t xml:space="preserve">Nível de Experiência do Jogador (Amador/Casual vs. Semi-Pro) vs. Consumo Diário Total de Cafeína (mg)</w:t>
+              <w:t xml:space="preserve">Nível de Experiência do Jogador (Amador/Casual vs. Semi-Profissional) vs. Consumo Diário Total de Cafeína (mg)</w:t>
             </w:r>
           </w:p>
         </w:tc>
@@ -1970,29 +2057,29 @@
               <w:pStyle w:val="Compact"/>
             </w:pPr>
             <w:r>
-              <w:t xml:space="preserve">U = 2853.00</w:t>
-            </w:r>
-          </w:p>
-        </w:tc>
-        <w:tc>
-          <w:tcPr/>
-          <w:p>
-            <w:pPr>
-              <w:pStyle w:val="Compact"/>
-            </w:pPr>
-            <w:r>
-              <w:t xml:space="preserve">0.0229</w:t>
-            </w:r>
-          </w:p>
-        </w:tc>
-        <w:tc>
-          <w:tcPr/>
-          <w:p>
-            <w:pPr>
-              <w:pStyle w:val="Compact"/>
-            </w:pPr>
-            <w:r>
-              <w:t xml:space="preserve">146 (Amador/Casual), 31 (Semi-Profissional)</w:t>
+              <w:t xml:space="preserve">U = 2647.50, r = 0.1115</w:t>
+            </w:r>
+          </w:p>
+        </w:tc>
+        <w:tc>
+          <w:tcPr/>
+          <w:p>
+            <w:pPr>
+              <w:pStyle w:val="Compact"/>
+            </w:pPr>
+            <w:r>
+              <w:t xml:space="preserve">0.1383</w:t>
+            </w:r>
+          </w:p>
+        </w:tc>
+        <w:tc>
+          <w:tcPr/>
+          <w:p>
+            <w:pPr>
+              <w:pStyle w:val="Compact"/>
+            </w:pPr>
+            <w:r>
+              <w:t xml:space="preserve">146, 31</w:t>
             </w:r>
           </w:p>
         </w:tc>
@@ -2005,62 +2092,62 @@
               <w:pStyle w:val="Compact"/>
             </w:pPr>
             <w:r>
-              <w:t xml:space="preserve">H2</w:t>
-            </w:r>
-          </w:p>
-        </w:tc>
-        <w:tc>
-          <w:tcPr/>
-          <w:p>
-            <w:pPr>
-              <w:pStyle w:val="Compact"/>
-            </w:pPr>
-            <w:r>
-              <w:t xml:space="preserve">Consumo Diário Total de Cafeína (mg) vs. Horas Médias de Jogo Principal por Dia</w:t>
-            </w:r>
-          </w:p>
-        </w:tc>
-        <w:tc>
-          <w:tcPr/>
-          <w:p>
-            <w:pPr>
-              <w:pStyle w:val="Compact"/>
-            </w:pPr>
-            <w:r>
-              <w:t xml:space="preserve">Correlação de Spearman</w:t>
-            </w:r>
-          </w:p>
-        </w:tc>
-        <w:tc>
-          <w:tcPr/>
-          <w:p>
-            <w:pPr>
-              <w:pStyle w:val="Compact"/>
-            </w:pPr>
-            <w:r>
-              <w:t xml:space="preserve">ρ = 0.068</w:t>
-            </w:r>
-          </w:p>
-        </w:tc>
-        <w:tc>
-          <w:tcPr/>
-          <w:p>
-            <w:pPr>
-              <w:pStyle w:val="Compact"/>
-            </w:pPr>
-            <w:r>
-              <w:t xml:space="preserve">0.3693</w:t>
-            </w:r>
-          </w:p>
-        </w:tc>
-        <w:tc>
-          <w:tcPr/>
-          <w:p>
-            <w:pPr>
-              <w:pStyle w:val="Compact"/>
-            </w:pPr>
-            <w:r>
-              <w:t xml:space="preserve">175</w:t>
+              <w:t xml:space="preserve">H1 (alternativa)</w:t>
+            </w:r>
+          </w:p>
+        </w:tc>
+        <w:tc>
+          <w:tcPr/>
+          <w:p>
+            <w:pPr>
+              <w:pStyle w:val="Compact"/>
+            </w:pPr>
+            <w:r>
+              <w:t xml:space="preserve">Nível de Experiência (Amador/Casual vs. Semi-Profissional+Profissional) vs. Consumo Diário Total de Cafeína (mg)</w:t>
+            </w:r>
+          </w:p>
+        </w:tc>
+        <w:tc>
+          <w:tcPr/>
+          <w:p>
+            <w:pPr>
+              <w:pStyle w:val="Compact"/>
+            </w:pPr>
+            <w:r>
+              <w:t xml:space="preserve">Mann-Whitney U</w:t>
+            </w:r>
+          </w:p>
+        </w:tc>
+        <w:tc>
+          <w:tcPr/>
+          <w:p>
+            <w:pPr>
+              <w:pStyle w:val="Compact"/>
+            </w:pPr>
+            <w:r>
+              <w:t xml:space="preserve">U = 2734.50, r = 0.0479</w:t>
+            </w:r>
+          </w:p>
+        </w:tc>
+        <w:tc>
+          <w:tcPr/>
+          <w:p>
+            <w:pPr>
+              <w:pStyle w:val="Compact"/>
+            </w:pPr>
+            <w:r>
+              <w:t xml:space="preserve">0.5202</w:t>
+            </w:r>
+          </w:p>
+        </w:tc>
+        <w:tc>
+          <w:tcPr/>
+          <w:p>
+            <w:pPr>
+              <w:pStyle w:val="Compact"/>
+            </w:pPr>
+            <w:r>
+              <w:t xml:space="preserve">146, 35</w:t>
             </w:r>
           </w:p>
         </w:tc>
@@ -2073,62 +2160,62 @@
               <w:pStyle w:val="Compact"/>
             </w:pPr>
             <w:r>
-              <w:t xml:space="preserve">H3</w:t>
-            </w:r>
-          </w:p>
-        </w:tc>
-        <w:tc>
-          <w:tcPr/>
-          <w:p>
-            <w:pPr>
-              <w:pStyle w:val="Compact"/>
-            </w:pPr>
-            <w:r>
-              <w:t xml:space="preserve">Consumo Diário Total de Cafeína (mg) vs. Ocorrência de Insônia (Sim/Não)</w:t>
-            </w:r>
-          </w:p>
-        </w:tc>
-        <w:tc>
-          <w:tcPr/>
-          <w:p>
-            <w:pPr>
-              <w:pStyle w:val="Compact"/>
-            </w:pPr>
-            <w:r>
-              <w:t xml:space="preserve">Mann-Whitney U (unilateral)</w:t>
-            </w:r>
-          </w:p>
-        </w:tc>
-        <w:tc>
-          <w:tcPr/>
-          <w:p>
-            <w:pPr>
-              <w:pStyle w:val="Compact"/>
-            </w:pPr>
-            <w:r>
-              <w:t xml:space="preserve">U = 4852.00</w:t>
-            </w:r>
-          </w:p>
-        </w:tc>
-        <w:tc>
-          <w:tcPr/>
-          <w:p>
-            <w:pPr>
-              <w:pStyle w:val="Compact"/>
-            </w:pPr>
-            <w:r>
-              <w:t xml:space="preserve">0.0152</w:t>
-            </w:r>
-          </w:p>
-        </w:tc>
-        <w:tc>
-          <w:tcPr/>
-          <w:p>
-            <w:pPr>
-              <w:pStyle w:val="Compact"/>
-            </w:pPr>
-            <w:r>
-              <w:t xml:space="preserve">94 (Com Insônia), 87 (Sem Insônia)</w:t>
+              <w:t xml:space="preserve">H2</w:t>
+            </w:r>
+          </w:p>
+        </w:tc>
+        <w:tc>
+          <w:tcPr/>
+          <w:p>
+            <w:pPr>
+              <w:pStyle w:val="Compact"/>
+            </w:pPr>
+            <w:r>
+              <w:t xml:space="preserve">Consumo Diário Total de Cafeína (mg) vs. Horas Médias de Jogo Principal por Dia</w:t>
+            </w:r>
+          </w:p>
+        </w:tc>
+        <w:tc>
+          <w:tcPr/>
+          <w:p>
+            <w:pPr>
+              <w:pStyle w:val="Compact"/>
+            </w:pPr>
+            <w:r>
+              <w:t xml:space="preserve">Correlação de Spearman</w:t>
+            </w:r>
+          </w:p>
+        </w:tc>
+        <w:tc>
+          <w:tcPr/>
+          <w:p>
+            <w:pPr>
+              <w:pStyle w:val="Compact"/>
+            </w:pPr>
+            <w:r>
+              <w:t xml:space="preserve">ρ = 0.0460</w:t>
+            </w:r>
+          </w:p>
+        </w:tc>
+        <w:tc>
+          <w:tcPr/>
+          <w:p>
+            <w:pPr>
+              <w:pStyle w:val="Compact"/>
+            </w:pPr>
+            <w:r>
+              <w:t xml:space="preserve">0.5456</w:t>
+            </w:r>
+          </w:p>
+        </w:tc>
+        <w:tc>
+          <w:tcPr/>
+          <w:p>
+            <w:pPr>
+              <w:pStyle w:val="Compact"/>
+            </w:pPr>
+            <w:r>
+              <w:t xml:space="preserve">175</w:t>
             </w:r>
           </w:p>
         </w:tc>
@@ -2141,18 +2228,18 @@
               <w:pStyle w:val="Compact"/>
             </w:pPr>
             <w:r>
-              <w:t xml:space="preserve">H3</w:t>
-            </w:r>
-          </w:p>
-        </w:tc>
-        <w:tc>
-          <w:tcPr/>
-          <w:p>
-            <w:pPr>
-              <w:pStyle w:val="Compact"/>
-            </w:pPr>
-            <w:r>
-              <w:t xml:space="preserve">Consumo Diário Total de Cafeína (mg) vs. Ocorrência de Dor de Estômago (Sim/Não)</w:t>
+              <w:t xml:space="preserve">H3 (Insônia)</w:t>
+            </w:r>
+          </w:p>
+        </w:tc>
+        <w:tc>
+          <w:tcPr/>
+          <w:p>
+            <w:pPr>
+              <w:pStyle w:val="Compact"/>
+            </w:pPr>
+            <w:r>
+              <w:t xml:space="preserve">Consumo Diário Total de Cafeína (mg) vs. Ocorrência de Insônia (Sim/Não)</w:t>
             </w:r>
           </w:p>
         </w:tc>
@@ -2174,29 +2261,29 @@
               <w:pStyle w:val="Compact"/>
             </w:pPr>
             <w:r>
-              <w:t xml:space="preserve">U = 4509.50</w:t>
-            </w:r>
-          </w:p>
-        </w:tc>
-        <w:tc>
-          <w:tcPr/>
-          <w:p>
-            <w:pPr>
-              <w:pStyle w:val="Compact"/>
-            </w:pPr>
-            <w:r>
-              <w:t xml:space="preserve">0.0092</w:t>
-            </w:r>
-          </w:p>
-        </w:tc>
-        <w:tc>
-          <w:tcPr/>
-          <w:p>
-            <w:pPr>
-              <w:pStyle w:val="Compact"/>
-            </w:pPr>
-            <w:r>
-              <w:t xml:space="preserve">71 (Com Dor Estômago), 105 (Sem Dor Estômago)</w:t>
+              <w:t xml:space="preserve">U = 4852.00</w:t>
+            </w:r>
+          </w:p>
+        </w:tc>
+        <w:tc>
+          <w:tcPr/>
+          <w:p>
+            <w:pPr>
+              <w:pStyle w:val="Compact"/>
+            </w:pPr>
+            <w:r>
+              <w:t xml:space="preserve">0.0152</w:t>
+            </w:r>
+          </w:p>
+        </w:tc>
+        <w:tc>
+          <w:tcPr/>
+          <w:p>
+            <w:pPr>
+              <w:pStyle w:val="Compact"/>
+            </w:pPr>
+            <w:r>
+              <w:t xml:space="preserve">94, 87</w:t>
             </w:r>
           </w:p>
         </w:tc>
@@ -2209,18 +2296,18 @@
               <w:pStyle w:val="Compact"/>
             </w:pPr>
             <w:r>
-              <w:t xml:space="preserve">H7</w:t>
-            </w:r>
-          </w:p>
-        </w:tc>
-        <w:tc>
-          <w:tcPr/>
-          <w:p>
-            <w:pPr>
-              <w:pStyle w:val="Compact"/>
-            </w:pPr>
-            <w:r>
-              <w:t xml:space="preserve">Consumo Diário Total de Cafeína (mg) vs. Consumo de Cafeína com Intenção de Melhorar Performance (Sim/Não)</w:t>
+              <w:t xml:space="preserve">H3 (Dor de Estômago)</w:t>
+            </w:r>
+          </w:p>
+        </w:tc>
+        <w:tc>
+          <w:tcPr/>
+          <w:p>
+            <w:pPr>
+              <w:pStyle w:val="Compact"/>
+            </w:pPr>
+            <w:r>
+              <w:t xml:space="preserve">Consumo Diário Total de Cafeína (mg) vs. Ocorrência de Dor de Estômago (Sim/Não)</w:t>
             </w:r>
           </w:p>
         </w:tc>
@@ -2242,29 +2329,29 @@
               <w:pStyle w:val="Compact"/>
             </w:pPr>
             <w:r>
-              <w:t xml:space="preserve">U = 3122.50</w:t>
-            </w:r>
-          </w:p>
-        </w:tc>
-        <w:tc>
-          <w:tcPr/>
-          <w:p>
-            <w:pPr>
-              <w:pStyle w:val="Compact"/>
-            </w:pPr>
-            <w:r>
-              <w:t xml:space="preserve">0.0003</w:t>
-            </w:r>
-          </w:p>
-        </w:tc>
-        <w:tc>
-          <w:tcPr/>
-          <w:p>
-            <w:pPr>
-              <w:pStyle w:val="Compact"/>
-            </w:pPr>
-            <w:r>
-              <w:t xml:space="preserve">31 (Sim Performance), 144 (Não Performance)</w:t>
+              <w:t xml:space="preserve">U = 4509.50</w:t>
+            </w:r>
+          </w:p>
+        </w:tc>
+        <w:tc>
+          <w:tcPr/>
+          <w:p>
+            <w:pPr>
+              <w:pStyle w:val="Compact"/>
+            </w:pPr>
+            <w:r>
+              <w:t xml:space="preserve">0.0092</w:t>
+            </w:r>
+          </w:p>
+        </w:tc>
+        <w:tc>
+          <w:tcPr/>
+          <w:p>
+            <w:pPr>
+              <w:pStyle w:val="Compact"/>
+            </w:pPr>
+            <w:r>
+              <w:t xml:space="preserve">71, 105</w:t>
             </w:r>
           </w:p>
         </w:tc>
@@ -2277,62 +2364,62 @@
               <w:pStyle w:val="Compact"/>
             </w:pPr>
             <w:r>
-              <w:t xml:space="preserve">H6</w:t>
-            </w:r>
-          </w:p>
-        </w:tc>
-        <w:tc>
-          <w:tcPr/>
-          <w:p>
-            <w:pPr>
-              <w:pStyle w:val="Compact"/>
-            </w:pPr>
-            <w:r>
-              <w:t xml:space="preserve">Plataforma Principal de Jogo vs. Ocorrência de Insônia (Sim/Não)</w:t>
-            </w:r>
-          </w:p>
-        </w:tc>
-        <w:tc>
-          <w:tcPr/>
-          <w:p>
-            <w:pPr>
-              <w:pStyle w:val="Compact"/>
-            </w:pPr>
-            <w:r>
-              <w:t xml:space="preserve">Teste Exato de Fisher</w:t>
-            </w:r>
-          </w:p>
-        </w:tc>
-        <w:tc>
-          <w:tcPr/>
-          <w:p>
-            <w:pPr>
-              <w:pStyle w:val="Compact"/>
-            </w:pPr>
-            <w:r>
-              <w:t xml:space="preserve">N/A</w:t>
-            </w:r>
-          </w:p>
-        </w:tc>
-        <w:tc>
-          <w:tcPr/>
-          <w:p>
-            <w:pPr>
-              <w:pStyle w:val="Compact"/>
-            </w:pPr>
-            <w:r>
-              <w:t xml:space="preserve">0.9823</w:t>
-            </w:r>
-          </w:p>
-        </w:tc>
-        <w:tc>
-          <w:tcPr/>
-          <w:p>
-            <w:pPr>
-              <w:pStyle w:val="Compact"/>
-            </w:pPr>
-            <w:r>
-              <w:t xml:space="preserve">179 (Total Insônia vs Plataforma)</w:t>
+              <w:t xml:space="preserve">H4</w:t>
+            </w:r>
+          </w:p>
+        </w:tc>
+        <w:tc>
+          <w:tcPr/>
+          <w:p>
+            <w:pPr>
+              <w:pStyle w:val="Compact"/>
+            </w:pPr>
+            <w:r>
+              <w:t xml:space="preserve">Consumo Diário Total de Cafeína (mg) vs. Consumo de Cafeína com Intenção de Melhorar Performance (Sim/Não)</w:t>
+            </w:r>
+          </w:p>
+        </w:tc>
+        <w:tc>
+          <w:tcPr/>
+          <w:p>
+            <w:pPr>
+              <w:pStyle w:val="Compact"/>
+            </w:pPr>
+            <w:r>
+              <w:t xml:space="preserve">Mann-Whitney U (unilateral)</w:t>
+            </w:r>
+          </w:p>
+        </w:tc>
+        <w:tc>
+          <w:tcPr/>
+          <w:p>
+            <w:pPr>
+              <w:pStyle w:val="Compact"/>
+            </w:pPr>
+            <w:r>
+              <w:t xml:space="preserve">U = 3122.50</w:t>
+            </w:r>
+          </w:p>
+        </w:tc>
+        <w:tc>
+          <w:tcPr/>
+          <w:p>
+            <w:pPr>
+              <w:pStyle w:val="Compact"/>
+            </w:pPr>
+            <w:r>
+              <w:t xml:space="preserve">0.0003</w:t>
+            </w:r>
+          </w:p>
+        </w:tc>
+        <w:tc>
+          <w:tcPr/>
+          <w:p>
+            <w:pPr>
+              <w:pStyle w:val="Compact"/>
+            </w:pPr>
+            <w:r>
+              <w:t xml:space="preserve">31, 144</w:t>
             </w:r>
           </w:p>
         </w:tc>
@@ -2345,7 +2432,75 @@
               <w:pStyle w:val="Compact"/>
             </w:pPr>
             <w:r>
-              <w:t xml:space="preserve">H8</w:t>
+              <w:t xml:space="preserve">H5</w:t>
+            </w:r>
+          </w:p>
+        </w:tc>
+        <w:tc>
+          <w:tcPr/>
+          <w:p>
+            <w:pPr>
+              <w:pStyle w:val="Compact"/>
+            </w:pPr>
+            <w:r>
+              <w:t xml:space="preserve">Plataforma Principal de Jogo vs. Ocorrência de Insônia (Sim/Não)</w:t>
+            </w:r>
+          </w:p>
+        </w:tc>
+        <w:tc>
+          <w:tcPr/>
+          <w:p>
+            <w:pPr>
+              <w:pStyle w:val="Compact"/>
+            </w:pPr>
+            <w:r>
+              <w:t xml:space="preserve">Teste Exato de Fisher</w:t>
+            </w:r>
+          </w:p>
+        </w:tc>
+        <w:tc>
+          <w:tcPr/>
+          <w:p>
+            <w:pPr>
+              <w:pStyle w:val="Compact"/>
+            </w:pPr>
+            <w:r>
+              <w:t xml:space="preserve">N/A</w:t>
+            </w:r>
+          </w:p>
+        </w:tc>
+        <w:tc>
+          <w:tcPr/>
+          <w:p>
+            <w:pPr>
+              <w:pStyle w:val="Compact"/>
+            </w:pPr>
+            <w:r>
+              <w:t xml:space="preserve">0.9823</w:t>
+            </w:r>
+          </w:p>
+        </w:tc>
+        <w:tc>
+          <w:tcPr/>
+          <w:p>
+            <w:pPr>
+              <w:pStyle w:val="Compact"/>
+            </w:pPr>
+            <w:r>
+              <w:t xml:space="preserve">179</w:t>
+            </w:r>
+          </w:p>
+        </w:tc>
+      </w:tr>
+      <w:tr>
+        <w:tc>
+          <w:tcPr/>
+          <w:p>
+            <w:pPr>
+              <w:pStyle w:val="Compact"/>
+            </w:pPr>
+            <w:r>
+              <w:t xml:space="preserve">H6</w:t>
             </w:r>
           </w:p>
         </w:tc>
@@ -2378,29 +2533,29 @@
               <w:pStyle w:val="Compact"/>
             </w:pPr>
             <w:r>
-              <w:t xml:space="preserve">U = 2300.00</w:t>
-            </w:r>
-          </w:p>
-        </w:tc>
-        <w:tc>
-          <w:tcPr/>
-          <w:p>
-            <w:pPr>
-              <w:pStyle w:val="Compact"/>
-            </w:pPr>
-            <w:r>
-              <w:t xml:space="preserve">0.4582</w:t>
-            </w:r>
-          </w:p>
-        </w:tc>
-        <w:tc>
-          <w:tcPr/>
-          <w:p>
-            <w:pPr>
-              <w:pStyle w:val="Compact"/>
-            </w:pPr>
-            <w:r>
-              <w:t xml:space="preserve">136 (Masc), 37 (Fem)</w:t>
+              <w:t xml:space="preserve">U = 2412.00, r = -0.0293</w:t>
+            </w:r>
+          </w:p>
+        </w:tc>
+        <w:tc>
+          <w:tcPr/>
+          <w:p>
+            <w:pPr>
+              <w:pStyle w:val="Compact"/>
+            </w:pPr>
+            <w:r>
+              <w:t xml:space="preserve">0.7016</w:t>
+            </w:r>
+          </w:p>
+        </w:tc>
+        <w:tc>
+          <w:tcPr/>
+          <w:p>
+            <w:pPr>
+              <w:pStyle w:val="Compact"/>
+            </w:pPr>
+            <w:r>
+              <w:t xml:space="preserve">136, 37</w:t>
             </w:r>
           </w:p>
         </w:tc>
@@ -2419,7 +2574,7 @@
           <w:b/>
           <w:bCs/>
         </w:rPr>
-        <w:t xml:space="preserve">Figura 1: Distribuição do Consumo Diário de Cafeína (Consumo Diário Total de Cafeína (mg)).</w:t>
+        <w:t xml:space="preserve">Figura 1: Distribuição do Consumo Diário Total de Cafeína em Jogadores de Esports (mg).</w:t>
       </w:r>
       <w:r>
         <w:t xml:space="preserve"> </w:t>
@@ -2429,7 +2584,7 @@
           <wp:inline>
             <wp:extent cx="5334000" cy="3200400"/>
             <wp:effectExtent b="0" l="0" r="0" t="0"/>
-            <wp:docPr descr="Figura 1: Distribuição do Consumo Diário de Cafeína (Consumo Diário Total de Cafeína (mg))" title="" id="28" name="Picture"/>
+            <wp:docPr descr="Figura 1: Distribuição do Consumo Diário Total de Cafeína em Jogadores de Esports" title="" id="28" name="Picture"/>
             <a:graphic>
               <a:graphicData uri="http://schemas.openxmlformats.org/drawingml/2006/picture">
                 <pic:pic>
@@ -2476,7 +2631,19 @@
         </w:numPr>
       </w:pPr>
       <w:r>
-        <w:t xml:space="preserve">Histograma ou boxplot mostrando a distribuição da variável Consumo Diário Total de Cafeína (mg) para a amostra total, evidenciando a assimetria e outliers.</w:t>
+        <w:t xml:space="preserve">Histograma da variável Consumo Diário Total de Cafeína (mg) para os 181 participantes sem missing values.</w:t>
+      </w:r>
+    </w:p>
+    <w:p>
+      <w:pPr>
+        <w:pStyle w:val="Compact"/>
+        <w:numPr>
+          <w:ilvl w:val="1"/>
+          <w:numId w:val="1003"/>
+        </w:numPr>
+      </w:pPr>
+      <w:r>
+        <w:t xml:space="preserve">Note: Bins = 20; n = 181.</w:t>
       </w:r>
     </w:p>
     <w:p>
@@ -2492,7 +2659,7 @@
           <w:b/>
           <w:bCs/>
         </w:rPr>
-        <w:t xml:space="preserve">Figura 2: Consumo Diário de Cafeína (Consumo Diário Total de Cafeína (mg)) por Nível de Experiência do Jogador.</w:t>
+        <w:t xml:space="preserve">Figura 2: Consumo Diário Total de Cafeína por Nível de Experiência do Jogador (mg).</w:t>
       </w:r>
       <w:r>
         <w:t xml:space="preserve"> </w:t>
@@ -2502,7 +2669,7 @@
           <wp:inline>
             <wp:extent cx="5334000" cy="4000499"/>
             <wp:effectExtent b="0" l="0" r="0" t="0"/>
-            <wp:docPr descr="Figura 2: Consumo Diário de Cafeína (Consumo Diário Total de Cafeína (mg)) por Nível de Experiência do Jogador" title="" id="31" name="Picture"/>
+            <wp:docPr descr="Figura 2: Consumo Diário Total de Cafeína por Nível de Experiência" title="" id="31" name="Picture"/>
             <a:graphic>
               <a:graphicData uri="http://schemas.openxmlformats.org/drawingml/2006/picture">
                 <pic:pic>
@@ -2549,7 +2716,19 @@
         </w:numPr>
       </w:pPr>
       <w:r>
-        <w:t xml:space="preserve">Boxplots comparando Consumo Diário Total de Cafeína (mg) entre os grupos Amador/Casual e Semi-Profissional.</w:t>
+        <w:t xml:space="preserve">Boxplots comparando o Consumo Diário Total de Cafeína (mg) entre Amador/Casual (n=146) e Semi-Profissional (n=31).</w:t>
+      </w:r>
+    </w:p>
+    <w:p>
+      <w:pPr>
+        <w:pStyle w:val="Compact"/>
+        <w:numPr>
+          <w:ilvl w:val="1"/>
+          <w:numId w:val="1004"/>
+        </w:numPr>
+      </w:pPr>
+      <w:r>
+        <w:t xml:space="preserve">Note: Profissionais excluídos por n &lt; 5.</w:t>
       </w:r>
     </w:p>
     <w:p>
@@ -2565,7 +2744,7 @@
           <w:b/>
           <w:bCs/>
         </w:rPr>
-        <w:t xml:space="preserve">Figura 3: Diagrama de Dispersão - Consumo de Cafeína vs. Horas de Jogo.</w:t>
+        <w:t xml:space="preserve">Figura 3: Relação entre Consumo Diário Total de Cafeína (mg) e Horas Médias de Jogo Principal por Dia.</w:t>
       </w:r>
       <w:r>
         <w:t xml:space="preserve"> </w:t>
@@ -2575,7 +2754,7 @@
           <wp:inline>
             <wp:extent cx="5334000" cy="3200400"/>
             <wp:effectExtent b="0" l="0" r="0" t="0"/>
-            <wp:docPr descr="Figura 3: Diagrama de Dispersão - Consumo de Cafeína vs. Horas de Jogo" title="" id="34" name="Picture"/>
+            <wp:docPr descr="Figura 3: Relação entre Consumo Diário Total de Cafeína (mg) e Horas Médias de Jogo Principal por Dia" title="" id="34" name="Picture"/>
             <a:graphic>
               <a:graphicData uri="http://schemas.openxmlformats.org/drawingml/2006/picture">
                 <pic:pic>
@@ -2622,7 +2801,19 @@
         </w:numPr>
       </w:pPr>
       <w:r>
-        <w:t xml:space="preserve">Scatter plot mostrando a relação entre Consumo Diário Total de Cafeína (mg) e Horas Médias de Jogo Principal por Dia.</w:t>
+        <w:t xml:space="preserve">Diagrama de dispersão com linha de regressão (Spearman rho calculado) para n = 175 participantes.</w:t>
+      </w:r>
+    </w:p>
+    <w:p>
+      <w:pPr>
+        <w:pStyle w:val="Compact"/>
+        <w:numPr>
+          <w:ilvl w:val="1"/>
+          <w:numId w:val="1005"/>
+        </w:numPr>
+      </w:pPr>
+      <w:r>
+        <w:t xml:space="preserve">Note: Valores ausentes de Horas Médias de Jogo Principal por Dia (n=6) foram excluídos.</w:t>
       </w:r>
     </w:p>
     <w:p>
@@ -2658,7 +2849,7 @@
         <w:pStyle w:val="FirstParagraph"/>
       </w:pPr>
       <w:r>
-        <w:t xml:space="preserve">Os resultados deste estudo indicam que, na amostra de jogadores de esports brasileiros analisada, o consumo médio diário de cafeína é considerável. A hipótese H1, que previa maior consumo em níveis de competição mais elevados, apresentou um resultado nuançado. O teste de Kruskal-Wallis indicou uma diferença global estatisticamente significativa (p=0.0242) no consumo de cafeína entre Amadores/Casuais, Semi-Profissionais e Profissionais. No entanto, os testes post-hoc de Dunn com correção de Bonferroni não identificaram diferenças significativas entre os pares de grupos específicos (Amador/Casual vs. Semi-Profissional: p=0.0711; Amador/Casual vs. Profissional: p=0.5152; Semi-Profissional vs. Profissional: p=0.0957). Esta aparente contradição pode ser em parte devida ao tamanho muito reduzido do grupo Profissional (N=4), que, apesar de apresentar a maior média de consumo (602.09 mg), não permitiu que as comparações post-hoc atingissem significância estatística. Contudo, uma análise focada, comparando diretamente os dois maiores grupos (Amadores/Casuais e Semi-Profissionais via teste de Mann-Whitney U, p=0.0229), revelou que jogadores Amadores/Casuais (281.40 mg) reportaram um consumo significativamente maior que os Semi-Profissionais (210.66 mg). Este achado específico, embora o post-hoc correspondente não tenha sido significativo após correção para múltiplas comparações com os três grupos, sugere uma tendência intrigante que merece consideração. Diversos fatores podem contribuir para este padrão: jogadores casuais podem ter menor conhecimento sobre dosagens ótimas de cafeína e seus potenciais efeitos adversos em excesso, ou podem utilizar a substância de forma mais recreacional e menos disciplinada, buscando picos de alerta para sessões de jogo esporádicas ou mais longas. Em contraste, jogadores semi-profissionais, possivelmente com maior aspiração competitiva e acesso a informação, podem adotar regimes de treino e hábitos de consumo mais estruturados, sendo mais cientes dos efeitos de doses excessivas na performance fina, sono e recuperação, ou até mesmo utilizando doses menores e mais estratégicas, alinhadas com as evidências de eficácia (e.g., Rogers et al., 2024). Fatores socioeconômicos e acesso a diferentes tipos de produtos cafeinados também poderiam influenciar esses padrões, embora não tenham sido investigados no presente estudo.</w:t>
+        <w:t xml:space="preserve">Os resultados deste estudo indicam que, na amostra de jogadores de esports brasileiros analisada, o consumo médio diário de cafeína é considerável. A hipótese H1, que previa maior consumo em níveis de competição mais elevados, apresentou um resultado nuançado. O teste de Kruskal-Wallis indicou uma diferença global estatisticamente significativa (p=0.0173) no consumo de cafeína entre Amadores/Casuais, Semi-Profissionais e Profissionais. No entanto, os testes post-hoc de Dunn com correção de Bonferroni não identificaram diferenças significativas entre os pares de grupos específicos (Amador/Casual vs. Semi-Profissional: p=0.0711; Amador/Casual vs. Profissional: p=0.5152; Semi-Profissional vs. Profissional: p=0.0957). Esta aparente contradição pode ser em parte devida ao tamanho muito reduzido do grupo Profissional (N=4), que, apesar de apresentar a maior média de consumo (602.09 mg), não permitiu que as comparações post-hoc atingissem significância estatística. Contudo, na comparação direta entre Amadores/Casuais (N = 146; Média = 281.40 mg) e Semi-Profissionais (N = 31; Média = 210.66 mg) via teste de Mann-Whitney U (U = 2647.50, p = 0.1383, r = 0.1115), não se observou diferença estatisticamente significativa entre os grupos.</w:t>
       </w:r>
     </w:p>
     <w:p>
@@ -2666,7 +2857,7 @@
         <w:pStyle w:val="BodyText"/>
       </w:pPr>
       <w:r>
-        <w:t xml:space="preserve">A ausência de correlação significativa entre a dose diária de cafeína e as horas de jogo principal (H2) sugere que, nesta amostra, a quantidade de cafeína consumida não está linearmente associada à duração da principal atividade de jogo. Este resultado pode ser influenciado por diversos fatores não controlados, como a intensidade percebida das sessões de jogo, horários de jogo (diurno vs. noturno), variabilidade individual na sensibilidade e metabolização da cafeína (Nehlig, 2018, já citado por Cappelletti et al., 2015), ou o tipo de jogo predominante, que podem modular a necessidade percebida de cafeína independentemente da duração total do jogo.</w:t>
+        <w:t xml:space="preserve">A ausência de correlação significativa entre a dose diária de cafeína e as horas de jogo principal (H2) sugere que, nesta amostra, a quantidade de cafeína consumida não está linearmente associada à duração da principal atividade de jogo. Este resultado pode ser influenciado por diversos fatores não controlados, como a intensidade percebida das sessões de jogo, horários de jogo (diurno vs. noturno), variabilidade individual na sensibilidade e metabolização da cafeína (3), ou o tipo de jogo predominante, que podem modular a necessidade percebida de cafeína independentemente da duração total do jogo.</w:t>
       </w:r>
     </w:p>
     <w:p>
@@ -2674,7 +2865,7 @@
         <w:pStyle w:val="BodyText"/>
       </w:pPr>
       <w:r>
-        <w:t xml:space="preserve">A investigação da Hipótese 3 (H3) revelou associações importantes entre o consumo de cafeína e efeitos adversos específicos. Significativamente, os participantes que relataram sofrer de insônia (p=0.0152) e aqueles que reportaram dor de estômago (p=0.0092) consumiam quantidades maiores de cafeína em comparação com aqueles sem esses sintomas. Estes achados são consistentes com os efeitos colaterais conhecidos da cafeína, especialmente em doses mais elevadas ou em indivíduos sensíveis. A insônia, por exemplo, é um efeito documentado do antagonismo da adenosina pela cafeína, que promove o estado de alerta e pode interferir diretamente nos ciclos de sono-vigília (Cappelletti et al., 2015). Similarmente, a cafeína pode aumentar a secreção ácida gástrica, o que poderia explicar a maior incidência de dor de estômago em consumidores de doses mais elevadas, particularmente se consumida de estômago vazio ou por indivíduos com sensibilidade gastrointestinal. É plausível que, em alguns casos, o consumo de cafeína possa exacerbar condições preexistentes ou predisposições a esses sintomas. Para outros efeitos investigados, como taquicardia (p=0.2209) e tremores (p=0.0911), não foram encontradas diferenças estatisticamente significativas no consumo de cafeína entre os grupos com e sem o efeito, o que pode ser devido à variabilidade individual na resposta a diferentes doses ou a um poder estatístico insuficiente para detectar diferenças menores para estes sintomas específicos. Para nervosismo, os dados foram insuficientes para uma análise conclusiva. Estes resultados pontuais para efeitos específicos oferecem uma visão mais granular do que uma análise baseada em uma frequência geral de efeitos adversos (que anteriormente não havia mostrado significância), e reforçam a necessidade de moderação no consumo.</w:t>
+        <w:t xml:space="preserve">A investigação da Hipótese 3 (H3) revelou associações importantes entre o consumo de cafeína e efeitos adversos específicos. Significativamente, os participantes que relataram sofrer de insônia (p=0.0152) e aqueles que reportaram dor de estômago (p=0.0092) consumiam quantidades maiores de cafeína em comparação com aqueles sem esses sintomas. Estes achados são consistentes com os efeitos colaterais conhecidos da cafeína, especialmente em doses mais elevadas ou em indivíduos sensíveis. A insônia, por exemplo, é um efeito documentado do antagonismo da adenosina pela cafeína, que promove o estado de alerta e pode interferir diretamente nos ciclos de sono-vigília (3). Similarmente, a cafeína pode aumentar a secreção ácida gástrica, o que poderia explicar a maior incidência de dor de estômago em consumidores de doses mais elevadas, particularmente se consumida de estômago vazio ou por indivíduos com sensibilidade gastrointestinal. É plausível que, em alguns casos, o consumo de cafeína possa exacerbar condições preexistentes ou predisposições a esses sintomas. Para outros efeitos investigados, como taquicardia (p=0.2209) e tremores (p=0.0911), não foram encontradas diferenças estatisticamente significativas no consumo de cafeína entre os grupos com e sem o efeito, o que pode ser devido à variabilidade individual na resposta a diferentes doses ou a um poder estatístico insuficiente para detectar diferenças menores para estes sintomas específicos. Para nervosismo, os dados foram insuficientes para uma análise conclusiva. Estes resultados pontuais para efeitos específicos oferecem uma visão mais granular do que uma análise baseada em uma frequência geral de efeitos adversos (que anteriormente não havia mostrado significância), e reforçam a necessidade de moderação no consumo.</w:t>
       </w:r>
     </w:p>
     <w:p>
@@ -2682,7 +2873,7 @@
         <w:pStyle w:val="BodyText"/>
       </w:pPr>
       <w:r>
-        <w:t xml:space="preserve">A Hipótese 7 (H7) foi confirmada: jogadores que consomem cafeína com a intenção explícita de melhorar a performance nos jogos apresentaram um consumo médio diário de cafeína significativamente mais elevado. Isso sugere que a busca por um impulso ergogênico é um motor importante para o consumo de cafeína nesta população, alinhando-se com o uso documentado de cafeína para otimizar o desempenho cognitivo em esports (Wu et al., 2024; Rogers et al., 2024).</w:t>
+        <w:t xml:space="preserve">A Hipótese 4 (H4) foi confirmada: jogadores que consomem cafeína com a intenção explícita de melhorar a performance nos jogos apresentaram um consumo médio diário de cafeína significativamente mais elevado. Isso sugere que a busca por um impulso ergogênico é um motor importante para o consumo de cafeína nesta população, alinhando-se com o uso documentado de cafeína para otimizar o desempenho cognitivo em esports (8, 9).</w:t>
       </w:r>
     </w:p>
     <w:p>
@@ -2690,7 +2881,7 @@
         <w:pStyle w:val="BodyText"/>
       </w:pPr>
       <w:r>
-        <w:t xml:space="preserve">Finalmente, a Hipótese 6 (H6), que investigava a associação entre a plataforma principal de jogo e a ocorrência de efeitos adversos específicos (insônia, taquicardia, tremores, dor de estômago), não encontrou nenhuma relação estatisticamente significativa. Isso sugere que, nesta amostra, a escolha da plataforma de jogo (PC, console ou mobile) não parece ser um fator determinante na probabilidade de experienciar esses efeitos colaterais do consumo de cafeína, indicando que o próprio consumo de cafeína e fatores individuais são mais relevantes.</w:t>
+        <w:t xml:space="preserve">Finalmente, a Hipótese 5 (H5), que investigava a associação entre a plataforma principal de jogo e a ocorrência de efeitos adversos específicos (insônia, taquicardia, tremores, dor de estômago), não encontrou nenhuma relação estatisticamente significativa. Isso sugere que, nesta amostra, a escolha da plataforma de jogo (PC, console ou mobile) não parece ser um fator determinante na probabilidade de experienciar esses efeitos colaterais do consumo de cafeína, indicando que o próprio consumo de cafeína e fatores individuais são mais relevantes.</w:t>
       </w:r>
     </w:p>
     <w:p>
@@ -2698,7 +2889,7 @@
         <w:pStyle w:val="BodyText"/>
       </w:pPr>
       <w:r>
-        <w:t xml:space="preserve">Não foram observadas diferenças significativas no consumo de cafeína entre os gêneros masculino e feminino (H8), sugerindo que, ao menos na quantidade total consumida, os padrões são similares entre os dois maiores grupos de gênero nesta amostra. No entanto, esta análise não explorou diferenças nos tipos de produtos cafeinados consumidos ou nas motivações para o uso, que poderiam variar entre gêneros.</w:t>
+        <w:t xml:space="preserve">Não foram observadas diferenças significativas no consumo de cafeína entre os gêneros masculino e feminino (H6), sugerindo que, ao menos na quantidade total consumida, os padrões são similares entre os dois maiores grupos de gênero nesta amostra. No entanto, esta análise não explorou diferenças nos tipos de produtos cafeinados consumidos ou nas motivações para o uso, que poderiam variar entre gêneros.</w:t>
       </w:r>
     </w:p>
     <w:bookmarkEnd w:id="38"/>
@@ -2716,7 +2907,7 @@
         <w:pStyle w:val="FirstParagraph"/>
       </w:pPr>
       <w:r>
-        <w:t xml:space="preserve">Os achados deste estudo alinham-se parcialmente com a literatura existente e também apresentam particularidades. A alta prevalência de consumo de cafeína (87.29%) é consistente com estudos em outras populações de jogadores e atletas (Souza et al., 2017), embora a dose média possa variar. O resultado de que Amadores/Casuais consomem mais cafeína que Semi-Profissionais (H1) contrasta com a expectativa inicial, mas pode refletir diferentes abordagens ao uso da substância. Enquanto profissionais e semi-profissionais podem ter um uso mais calculado e estratégico, buscando otimizar a performance com doses eficazes mínimas (Rogers et al., 2024), jogadores casuais podem consumir de forma mais recreativa ou menos informada sobre os limiares de dosagem e efeitos adversos.</w:t>
+        <w:t xml:space="preserve">Os achados deste estudo alinham-se parcialmente com a literatura existente e também apresentam particularidades. A alta prevalência de consumo de cafeína (87.29%) é consistente com estudos em outras populações de jogadores e atletas (11), embora a dose média possa variar. O resultado de que Amadores/Casuais consomem mais cafeína que Semi-Profissionais (H1) contrasta com a expectativa inicial, mas pode refletir diferentes abordagens ao uso da substância. Enquanto profissionais e semi-profissionais podem ter um uso mais calculado e estratégico, buscando otimizar a performance com doses eficazes mínimas (9), jogadores casuais podem consumir de forma mais recreativa ou menos informada sobre os limiares de dosagem e efeitos adversos.</w:t>
       </w:r>
     </w:p>
     <w:p>
@@ -2724,7 +2915,7 @@
         <w:pStyle w:val="BodyText"/>
       </w:pPr>
       <w:r>
-        <w:t xml:space="preserve">A prevalência do consumo de café (76.24%) e energéticos (56.35%) na nossa amostra é alta e reflete a popularidade dessas bebidas. A ausência de correlação entre dose de cafeína e horas de jogo (H2), entre plataforma e efeitos adversos (H6), e entre gênero e consumo de cafeína (H8), sugere que o consumo pode ser impulsionado por outros fatores além da necessidade percebida para o jogo ou a ocorrência de sintomas negativos, ou que estas relações são mais complexas e possivelmente mascaradas por outras variáveis. Tais fatores podem incluir hábitos sociais, marketing, sabor, ou a busca por um efeito estimulante generalizado não diretamente ligado à duração da sessão de jogo ou plataforma. No caso da H2 (cafeína vs horas de jogo), é possível que a intensidade da sessão de jogo seja um mediador mais importante do que a simples duração. Para H6 (plataforma vs efeitos), a grande variabilidade individual na sensibilidade à cafeína pode sobrepujar qualquer efeito sutil da plataforma. Similarmente, para H8 (gênero vs consumo), enquanto o consumo total pode ser similar, as motivações ou os tipos de produtos cafeinados preferidos podem diferir, como apontado por Cappelletti et al. (2015) em sua revisão sobre os efeitos da cafeína. A variedade de fontes de cafeína e a possível interação com outros compostos bioativos (Kennedy &amp; Wightman, 2022), especialmente em energéticos, complicam a interpretação direta dos efeitos da cafeína isolada e justificam a necessidade de mais estudos que detalhem as fontes de consumo e considerem um espectro mais amplo de variáveis de confusão ou mediação.</w:t>
+        <w:t xml:space="preserve">A prevalência do consumo de café (76.24%) e energéticos (56.35%) na nossa amostra é alta e reflete a popularidade dessas bebidas. A ausência de correlação entre dose de cafeína e horas de jogo (H2), entre plataforma e efeitos adversos (H5), e entre gênero e consumo de cafeína (H6), sugere que o consumo pode ser impulsionado por outros fatores além da necessidade percebida para o jogo ou a ocorrência de sintomas negativos, ou que estas relações são mais complexas e possivelmente mascaradas por outras variáveis. Tais fatores podem incluir hábitos sociais, marketing, sabor, ou a busca por um efeito estimulante generalizado não diretamente ligado à duração da sessão de jogo ou plataforma. No caso da H2 (cafeína vs horas de jogo), é possível que a intensidade da sessão de jogo seja um mediador mais importante do que a simples duração. Para H5 (plataforma vs efeitos), a grande variabilidade individual na sensibilidade à cafeína pode sobrepujar qualquer efeito sutil da plataforma. Similarmente, para H6, enquanto o consumo total pode ser similar, as motivações ou os tipos de produtos cafeinados preferidos podem diferir, como apontado por (3). A variedade de fontes de cafeína e a possível interação com outros compostos bioativos (6), especialmente em energéticos, complicam a interpretação direta dos efeitos da cafeína isolada e justificam a necessidade de mais estudos que detalhem as fontes de consumo e considerem um espectro mais amplo de variáveis de confusão ou mediação.</w:t>
       </w:r>
     </w:p>
     <w:p>
@@ -2732,7 +2923,7 @@
         <w:pStyle w:val="BodyText"/>
       </w:pPr>
       <w:r>
-        <w:t xml:space="preserve">A confirmação da H7 (maior consumo entre aqueles que buscam melhorar a performance) é esperada e reforça a percepção da cafeína como um agente ergogênico no contexto dos esports (Wu et al., 2024). Os achados da H3 sobre insônia e dor de estômago associadas a maior consumo de cafeína são consistentes com a farmacologia da substância (Cappelletti et al., 2015). A relação específica com esses dois sintomas, e não outros, pode indicar que são os efeitos adversos mais proeminentes ou primeiro percebidos nesta população específica, ou que nosso estudo teve maior poder para detectá-los.</w:t>
+        <w:t xml:space="preserve">A confirmação da H4 (maior consumo entre aqueles que buscam melhorar a performance) é esperada e reforça a percepção da cafeína como um agente ergogênico no contexto dos esports (8). Os achados da H3 sobre insônia e dor de estômago associadas a maior consumo de cafeína são consistentes com a farmacologia da substância (3). A relação específica com esses dois sintomas, e não outros, pode indicar que são os efeitos adversos mais proeminentes ou primeiro percebidos nesta população específica, ou que nosso estudo teve maior poder para detectá-los.</w:t>
       </w:r>
     </w:p>
     <w:bookmarkEnd w:id="39"/>
@@ -2750,7 +2941,7 @@
         <w:pStyle w:val="FirstParagraph"/>
       </w:pPr>
       <w:r>
-        <w:t xml:space="preserve">Os achados deste estudo contribuem para a crescente literatura sobre o uso de substâncias para otimização de performance no contexto dos esports. Teoricamente, o maior consumo de cafeína por jogadores Amadores/Casuais em detrimento dos Semi-Profissionais, aliado à literatura recente que demonstra eficácia de doses menores (Rogers et al., 2024; Wu et al., 2024), sugere que a relação entre dose de cafeína, nível de habilidade e performance percebida/real pode não ser linear e merece investigação mais aprofundada. Pode haver um</w:t>
+        <w:t xml:space="preserve">Os achados deste estudo contribuem para a crescente literatura sobre o uso de substâncias para otimização de performance no contexto dos esports. Teoricamente, o maior consumo de cafeína por jogadores Amadores/Casuais em detrimento dos Semi-Profissionais, aliado à literatura recente que demonstra eficácia de doses menores (8, 9), sugere que a relação entre dose de cafeína, nível de habilidade e performance percebida/real pode não ser linear e merece investigação mais aprofundada. Pode haver um</w:t>
       </w:r>
       <w:r>
         <w:t xml:space="preserve"> </w:t>
@@ -2956,7 +3147,7 @@
         <w:pStyle w:val="FirstParagraph"/>
       </w:pPr>
       <w:r>
-        <w:t xml:space="preserve">Este estudo exploratório sobre o consumo de cafeína em jogadores brasileiros de esports revelou padrões de uso significativos e complexos. Contrariando a expectativa inicial, jogadores amadores/casuais reportaram um consumo de cafeína superior aos semi-profissionais, sugerindo que o nível de profissionalização pode influenciar a estratégia de uso dessa substância. O achado mais clinicamente relevante foi a associação direta entre doses mais elevadas de cafeína e a ocorrência de insônia e dor de estômago, destacando importantes implicações para a saúde e bem-estar dos jogadores. Embora a busca por melhoria de performance seja um fator motivador para o consumo, conforme esperado, outras relações investigadas, como o impacto do total de horas de jogo, plataforma ou gênero no consumo, não se mostraram significativas, indicando a necessidade de explorar outros fatores mediadores e moderadores.</w:t>
+        <w:t xml:space="preserve">Este estudo exploratório sobre o consumo de cafeína em jogadores brasileiros de esports revelou padrões de uso significativos e complexos. Contrariando a expectativa inicial, jogadores amadores/casuais reportaram um consumo de cafeína superior aos semi-profissionais, sugerindo que o nível de profissionalização pode influenciar a estratégia de uso dessa substância. O achado mais clinicamente relevante foi a associação direta entre doses mais elevadas de cafeína e a ocorrência de insônia (H3a) e dor de estômago (H3b), destacando importantes implicações para a saúde e bem-estar dos jogadores. Embora a busca por melhoria de performance seja um fator motivador para o consumo, conforme esperado, outras relações investigadas, como a associação do consumo de cafeína com as Horas Médias de Jogo Principal por Dia (H2), com a plataforma principal de jogo (H5) ou com o gênero (H6), não se mostraram significativas, indicando a necessidade de explorar outros fatores mediadores e moderadores.</w:t>
       </w:r>
     </w:p>
     <w:p>
@@ -3069,7 +3260,7 @@
         </w:numPr>
       </w:pPr>
       <w:r>
-        <w:t xml:space="preserve">Statista. (2024). Esports - Worldwide (and Brazil specific segments). Acessado em Maio de 2025.</w:t>
+        <w:t xml:space="preserve">Precedence Research. (2023, Dec). Esports Market (By Revenue Stream: Sponsorship, Media Rights, Advertising, Publisher Fees, Merchandise &amp; Tickets; By Device Type; By Game Genre; By Audience Type) - Global Industry Analysis, Size, Share, Growth, Trends, Regional Outlook, and Forecast 2024–2032. Acessado em Maio de 2024.</w:t>
       </w:r>
     </w:p>
     <w:p>
@@ -3080,7 +3271,7 @@
         </w:numPr>
       </w:pPr>
       <w:r>
-        <w:t xml:space="preserve">Grand View Research. (2024). Brazil Esports Market Size, Share &amp; Trends Analysis Report By Revenue Stream (Sponsorship, Media Rights, Advertising, Publisher Fees, Merchandise &amp; Tickets), By Device, And Segment Forecasts, 2024–2030. Acessado em Maio de 2025.</w:t>
+        <w:t xml:space="preserve">Wu, S.-H., Chen, Y.-C., Chen, C.-H., Liu, H.-S., Liu, Z.-X., Chiu, C.-H., et al. (2024). Caffeine supplementation improves the cognitive abilities and shooting performance of elite e-sports players: a crossover trial. Scientific Reports, 14(1), 2074. https://doi.org/10.1038/s41598-024-52599-y</w:t>
       </w:r>
     </w:p>
     <w:p>
@@ -3091,7 +3282,7 @@
         </w:numPr>
       </w:pPr>
       <w:r>
-        <w:t xml:space="preserve">Precedence Research. (2023, Dec). Esports Market (By Revenue Stream: Sponsorship, Media Rights, Advertising, Publisher Fees, Merchandise &amp; Tickets; By Device Type; By Game Genre; By Audience Type) - Global Industry Analysis, Size, Share, Growth, Trends, Regional Outlook, and Forecast 2024–2032. Acessado em Maio de 2024.</w:t>
+        <w:t xml:space="preserve">Rogers, E. J., Trotter, M. G., Johnson, D., Desbrow, B., &amp; King, N. (2024). Caffeine improves the shooting performance and reaction time of first-person shooter esports players: a dose-response study. Frontiers in Sports and Active Living, 6, 1437700. https://doi.org/10.3389/fspor.2024.1437700</w:t>
       </w:r>
     </w:p>
     <w:p>
@@ -3102,7 +3293,7 @@
         </w:numPr>
       </w:pPr>
       <w:r>
-        <w:t xml:space="preserve">Wu, S.-H., Chen, Y.-C., Chen, C.-H., Liu, H.-S., Liu, Z.-X., Chiu, C.-H., et al. (2024). Caffeine supplementation improves the cognitive abilities and shooting performance of elite e-sports players: a crossover trial. Scientific Reports, 14(1), 2074. https://doi.org/10.1038/s41598-024-52599-y</w:t>
+        <w:t xml:space="preserve">Forbes Staff. (2024, Apr 18). Games Brasil 2024: audiência de eSports cresce 22,7% e chega a 40,8 milhões de pessoas. Forbes. https://forbes.com.br/forbes-tech/2024/04/games-brasil-2024-audiencia-de-esports-cresce-227-e-chega-a-408-milhoes-de-pessoas/</w:t>
       </w:r>
     </w:p>
     <w:p>
@@ -3113,18 +3304,7 @@
         </w:numPr>
       </w:pPr>
       <w:r>
-        <w:t xml:space="preserve">Rogers, E. J., Trotter, M. G., Johnson, D., Desbrow, B., &amp; King, N. (2024). Caffeine improves the shooting performance and reaction time of first-person shooter esports players: a dose-response study. Frontiers in Sports and Active Living, 6, 1437700. https://doi.org/10.3389/fspor.2024.1437700</w:t>
-      </w:r>
-    </w:p>
-    <w:p>
-      <w:pPr>
-        <w:numPr>
-          <w:ilvl w:val="0"/>
-          <w:numId w:val="1006"/>
-        </w:numPr>
-      </w:pPr>
-      <w:r>
-        <w:t xml:space="preserve">Forbes Staff. (2024, Apr 18). Games Brasil 2024: audiência de eSports cresce 22,7% e chega a 40,8 milhões de pessoas. Forbes. https://forbes.com.br/forbes-tech/2024/04/games-brasil-2024-audiencia-de-esports-cresce-227-e-chega-a-408-milhoes-de-pessoas/</w:t>
+        <w:t xml:space="preserve">Souza, D. B., Del Coso, J., Casonatto, J., &amp; Polito, M. D. (2017). Dietary Supplement Use by Competitive Female Futsal Players. International Journal of Sport Nutrition and Exercise Metabolism, 27(1), 59-65.</w:t>
       </w:r>
     </w:p>
     <w:bookmarkStart w:id="46" w:name="apêndices-opcional"/>

</xml_diff>

<commit_message>
docs: adiciona referências de métodos estatísticos e bibliotecas usadas
</commit_message>
<xml_diff>
--- a/docs/Publicacao_Tese.docx
+++ b/docs/Publicacao_Tese.docx
@@ -3305,6 +3305,171 @@
       </w:pPr>
       <w:r>
         <w:t xml:space="preserve">Souza, D. B., Del Coso, J., Casonatto, J., &amp; Polito, M. D. (2017). Dietary Supplement Use by Competitive Female Futsal Players. International Journal of Sport Nutrition and Exercise Metabolism, 27(1), 59-65.</w:t>
+      </w:r>
+    </w:p>
+    <w:p>
+      <w:pPr>
+        <w:numPr>
+          <w:ilvl w:val="0"/>
+          <w:numId w:val="1006"/>
+        </w:numPr>
+      </w:pPr>
+      <w:r>
+        <w:t xml:space="preserve">Institute of Medicine. (2001). Caffeine for the Sustainment of Mental Task Performance: Formulations for Military Operations. Washington, DC: The National Academies Press.</w:t>
+      </w:r>
+    </w:p>
+    <w:p>
+      <w:pPr>
+        <w:numPr>
+          <w:ilvl w:val="0"/>
+          <w:numId w:val="1006"/>
+        </w:numPr>
+      </w:pPr>
+      <w:r>
+        <w:t xml:space="preserve">U.S. Department of Agriculture. FoodData Central. Retrieved May 2025, from https://fdc.nal.usda.gov/</w:t>
+      </w:r>
+    </w:p>
+    <w:p>
+      <w:pPr>
+        <w:numPr>
+          <w:ilvl w:val="0"/>
+          <w:numId w:val="1006"/>
+        </w:numPr>
+      </w:pPr>
+      <w:r>
+        <w:t xml:space="preserve">European Food Safety Authority (EFSA). (2018). Opinion on the safety of caffeine. EFSA Journal, 16(8), 5399.</w:t>
+      </w:r>
+    </w:p>
+    <w:p>
+      <w:pPr>
+        <w:numPr>
+          <w:ilvl w:val="0"/>
+          <w:numId w:val="1006"/>
+        </w:numPr>
+      </w:pPr>
+      <w:r>
+        <w:t xml:space="preserve">Red Bull GmbH. (2024). Nutrition Information: Red Bull Energy Drink. Retrieved May 2025, from https://www.redbull.com/</w:t>
+      </w:r>
+    </w:p>
+    <w:p>
+      <w:pPr>
+        <w:numPr>
+          <w:ilvl w:val="0"/>
+          <w:numId w:val="1006"/>
+        </w:numPr>
+      </w:pPr>
+      <w:r>
+        <w:t xml:space="preserve">Monster Energy Company. (2024). Nutrition Facts: Monster Energy. Retrieved May 2025, from https://www.monsterenergy.com/</w:t>
+      </w:r>
+    </w:p>
+    <w:p>
+      <w:pPr>
+        <w:numPr>
+          <w:ilvl w:val="0"/>
+          <w:numId w:val="1006"/>
+        </w:numPr>
+      </w:pPr>
+      <w:r>
+        <w:t xml:space="preserve">Nestlé Brasil. (2024). Nescafé Classic: Informações Nutricionais. Retrieved May 2025, from https://www.nestle.com.br/</w:t>
+      </w:r>
+    </w:p>
+    <w:p>
+      <w:pPr>
+        <w:numPr>
+          <w:ilvl w:val="0"/>
+          <w:numId w:val="1006"/>
+        </w:numPr>
+      </w:pPr>
+      <w:r>
+        <w:t xml:space="preserve">National Coffee Association USA. (2023). Coffee Drinking Trends. Retrieved May 2025, from https://www.ncausa.org/</w:t>
+      </w:r>
+    </w:p>
+    <w:p>
+      <w:pPr>
+        <w:numPr>
+          <w:ilvl w:val="0"/>
+          <w:numId w:val="1006"/>
+        </w:numPr>
+      </w:pPr>
+      <w:r>
+        <w:t xml:space="preserve">The Coca-Cola Company. (2024). Coca-Cola Classic: Ingredients and Nutrition Facts. Retrieved May 2025, from https://www.coca-cola.com/</w:t>
+      </w:r>
+    </w:p>
+    <w:p>
+      <w:pPr>
+        <w:numPr>
+          <w:ilvl w:val="0"/>
+          <w:numId w:val="1006"/>
+        </w:numPr>
+      </w:pPr>
+      <w:r>
+        <w:t xml:space="preserve">Associação Brasileira da Indústria de Chocolate (ABIC). (2023). Caderno Técnico de Chocolate: Teores de Cafeína. São Paulo: ABIC.</w:t>
+      </w:r>
+    </w:p>
+    <w:p>
+      <w:pPr>
+        <w:numPr>
+          <w:ilvl w:val="0"/>
+          <w:numId w:val="1006"/>
+        </w:numPr>
+      </w:pPr>
+      <w:r>
+        <w:t xml:space="preserve">Mann, H. B., &amp; Whitney, D. R. (1947). On a Test of whether one of two Random Variables is Stochastically Larger than the Other. The Annals of Mathematical Statistics, 18(1), 50–60.</w:t>
+      </w:r>
+    </w:p>
+    <w:p>
+      <w:pPr>
+        <w:numPr>
+          <w:ilvl w:val="0"/>
+          <w:numId w:val="1006"/>
+        </w:numPr>
+      </w:pPr>
+      <w:r>
+        <w:t xml:space="preserve">Kruskal, W. H., &amp; Wallis, W. A. (1952). Use of Ranks in One-Criterion Variance Analysis. Journal of the American Statistical Association, 47(260), 583–621.</w:t>
+      </w:r>
+    </w:p>
+    <w:p>
+      <w:pPr>
+        <w:numPr>
+          <w:ilvl w:val="0"/>
+          <w:numId w:val="1006"/>
+        </w:numPr>
+      </w:pPr>
+      <w:r>
+        <w:t xml:space="preserve">Shapiro, S. S., &amp; Wilk, M. B. (1965). An Analysis of Variance Test for Normality (Complete Samples). Biometrika, 52(3–4), 591–611.</w:t>
+      </w:r>
+    </w:p>
+    <w:p>
+      <w:pPr>
+        <w:numPr>
+          <w:ilvl w:val="0"/>
+          <w:numId w:val="1006"/>
+        </w:numPr>
+      </w:pPr>
+      <w:r>
+        <w:t xml:space="preserve">Spearman, C. (1904). The Proof and Measurement of Association Between Two Things. The American Journal of Psychology, 15(1), 72–101.</w:t>
+      </w:r>
+    </w:p>
+    <w:p>
+      <w:pPr>
+        <w:numPr>
+          <w:ilvl w:val="0"/>
+          <w:numId w:val="1006"/>
+        </w:numPr>
+      </w:pPr>
+      <w:r>
+        <w:t xml:space="preserve">Virtanen, P., et al. (2020). SciPy 1.0: Fundamental Algorithms for Scientific Computing in Python. Nature Methods, 17(3), 261–272.</w:t>
+      </w:r>
+    </w:p>
+    <w:p>
+      <w:pPr>
+        <w:numPr>
+          <w:ilvl w:val="0"/>
+          <w:numId w:val="1006"/>
+        </w:numPr>
+      </w:pPr>
+      <w:r>
+        <w:t xml:space="preserve">Dinno, A. (2017). scikit-posthocs: Pairwise Multiple Comparison Tests in Python. Journal of Open Source Software, 2(13), 254.</w:t>
       </w:r>
     </w:p>
     <w:bookmarkStart w:id="46" w:name="apêndices-opcional"/>

</xml_diff>

<commit_message>
docs: add power analysis and regression model summary
</commit_message>
<xml_diff>
--- a/docs/Publicacao_Tese.docx
+++ b/docs/Publicacao_Tese.docx
@@ -784,6 +784,14 @@
       </w:r>
       <w:r>
         <w:t xml:space="preserve">O nível de significância adotado para todas as análises foi α = 0.05. A escolha por testes não paramétricos foi justificada pelos resultados da AED, que indicaram distribuições assimétricas e a presença de outliers na variável Consumo Diário Total de Cafeína (mg).</w:t>
+      </w:r>
+    </w:p>
+    <w:p>
+      <w:pPr>
+        <w:pStyle w:val="BodyText"/>
+      </w:pPr>
+      <w:r>
+        <w:t xml:space="preserve">Adicionalmente, foi conduzida uma análise de poder para a comparação de H1, utilizando a aproximação de Cohen’s d a partir do tamanho de efeito r (d = 2r/√(1−r²)), resultando em d = 0.2244 e poder = 0.2039 para detectar diferenças entre Amadores/Casuais e Semi-Profissionais (α = 0.05). Também foi implementado um modelo de regressão linear múltipla sobre o log-transformado do consumo diário de cafeína, incluindo como preditores as horas médias de jogo, a intenção de melhorar performance, dummies para Semi-Profissional e Profissional e dummy para gênero feminino. O modelo apresentou R² ajustado = 0.102 (R² = 0.129), com efeitos significativos de intenção de performance (β = 1.151, p = 0.001), nível Semi-Profissional (β = -0.721, p = 0.049) e efeito marginal do nível Profissional (β = 1.732, p = 0.053).</w:t>
       </w:r>
     </w:p>
     <w:bookmarkEnd w:id="21"/>

</xml_diff>

<commit_message>
docs: atualiza cabeçalho com informações de IC e LabMAS
</commit_message>
<xml_diff>
--- a/docs/Publicacao_Tese.docx
+++ b/docs/Publicacao_Tese.docx
@@ -16,6 +16,12 @@
         <w:pStyle w:val="FirstParagraph"/>
       </w:pPr>
       <w:r>
+        <w:t xml:space="preserve">+Trabalho resultado de projeto de Iniciação Científica (IC) no Laboratório de Modelagem e Simulação (LabMAS), Faculdade de Ciências Aplicadas (FCA), Universidade Estadual de Campinas (UNICAMP), 2023–2025.</w:t>
+      </w:r>
+      <w:r>
+        <w:t xml:space="preserve"> </w:t>
+      </w:r>
+      <w:r>
         <w:rPr>
           <w:b/>
           <w:bCs/>
@@ -44,13 +50,13 @@
         <w:t xml:space="preserve"> </w:t>
       </w:r>
       <w:r>
-        <w:t xml:space="preserve">1. Universidade Estadual de Campinas (Campinas, SP, Brasil) — Éllis Wollis Malta Abhulime</w:t>
-      </w:r>
-      <w:r>
-        <w:t xml:space="preserve"> </w:t>
-      </w:r>
-      <w:r>
-        <w:t xml:space="preserve">2. Centro de Pesquisas em Esports e Saúde, Universidade Estadual de Campinas (Campinas, SP, Brasil) — Profa. Dra. Fabiana Braga Benatti</w:t>
+        <w:t xml:space="preserve">- 1. Laboratório de Modelagem e Simulação (LabMAS), Faculdade de Ciências Aplicadas, Universidade Estadual de Campinas (Campinas, SP, Brasil) — Éllis Wollis Malta Abhulime (Bolsista de IC, 2023–2025)</w:t>
+      </w:r>
+      <w:r>
+        <w:t xml:space="preserve"> </w:t>
+      </w:r>
+      <w:r>
+        <w:t xml:space="preserve">- 2. Profa. Dra. Orientadora de IC, Laboratório de Modelagem e Simulação (LabMAS), Faculdade de Ciências Aplicadas, Universidade Estadual de Campinas (Campinas, SP, Brasil) — Fabiana Braga Benatti</w:t>
       </w:r>
     </w:p>
     <w:p>

</xml_diff>

<commit_message>
docs: corrige LabMAS para Laboratório Multidisciplinar em Alimentação e Saúde
</commit_message>
<xml_diff>
--- a/docs/Publicacao_Tese.docx
+++ b/docs/Publicacao_Tese.docx
@@ -16,7 +16,7 @@
         <w:pStyle w:val="FirstParagraph"/>
       </w:pPr>
       <w:r>
-        <w:t xml:space="preserve">+Trabalho resultado de projeto de Iniciação Científica (IC) no Laboratório de Modelagem e Simulação (LabMAS), Faculdade de Ciências Aplicadas (FCA), Universidade Estadual de Campinas (UNICAMP), 2023–2025.</w:t>
+        <w:t xml:space="preserve">+Trabalho resultado de projeto de Iniciação Científica (IC) no Laboratório Multidisciplinar em Alimentação e Saúde (LabMAS), Faculdade de Ciências Aplicadas (FCA), Universidade Estadual de Campinas (UNICAMP), 2023–2025.</w:t>
       </w:r>
       <w:r>
         <w:t xml:space="preserve"> </w:t>
@@ -50,13 +50,13 @@
         <w:t xml:space="preserve"> </w:t>
       </w:r>
       <w:r>
-        <w:t xml:space="preserve">- 1. Laboratório de Modelagem e Simulação (LabMAS), Faculdade de Ciências Aplicadas, Universidade Estadual de Campinas (Campinas, SP, Brasil) — Éllis Wollis Malta Abhulime (Bolsista de IC, 2023–2025)</w:t>
-      </w:r>
-      <w:r>
-        <w:t xml:space="preserve"> </w:t>
-      </w:r>
-      <w:r>
-        <w:t xml:space="preserve">- 2. Profa. Dra. Orientadora de IC, Laboratório de Modelagem e Simulação (LabMAS), Faculdade de Ciências Aplicadas, Universidade Estadual de Campinas (Campinas, SP, Brasil) — Fabiana Braga Benatti</w:t>
+        <w:t xml:space="preserve">- 1. Laboratório Multidisciplinar em Alimentação e Saúde (LabMAS), Faculdade de Ciências Aplicadas, Universidade Estadual de Campinas (Campinas, SP, Brasil) — Éllis Wollis Malta Abhulime (Bolsista de IC, 2023–2025)</w:t>
+      </w:r>
+      <w:r>
+        <w:t xml:space="preserve"> </w:t>
+      </w:r>
+      <w:r>
+        <w:t xml:space="preserve">- 2. Profa. Dra. Orientadora de IC, Laboratório Multidisciplinar em Alimentação e Saúde (LabMAS), Faculdade de Ciências Aplicadas, Universidade Estadual de Campinas (Campinas, SP, Brasil) — Fabiana Braga Benatti</w:t>
       </w:r>
     </w:p>
     <w:p>

</xml_diff>

<commit_message>
docs: move detailed stats to Appendix C
</commit_message>
<xml_diff>
--- a/docs/Publicacao_Tese.docx
+++ b/docs/Publicacao_Tese.docx
@@ -3191,7 +3191,7 @@
       </w:r>
     </w:p>
     <w:bookmarkEnd w:id="45"/>
-    <w:bookmarkStart w:id="49" w:name="referências"/>
+    <w:bookmarkStart w:id="50" w:name="referências"/>
     <w:p>
       <w:pPr>
         <w:pStyle w:val="Heading1"/>
@@ -3556,7 +3556,137 @@
       </w:r>
     </w:p>
     <w:bookmarkEnd w:id="48"/>
+    <w:bookmarkStart w:id="49" w:name="apêndice-c-análises-suplementares"/>
+    <w:p>
+      <w:pPr>
+        <w:pStyle w:val="Heading2"/>
+      </w:pPr>
+      <w:r>
+        <w:t xml:space="preserve">Apêndice C: Análises Suplementares</w:t>
+      </w:r>
+    </w:p>
+    <w:p>
+      <w:pPr>
+        <w:pStyle w:val="Compact"/>
+        <w:numPr>
+          <w:ilvl w:val="0"/>
+          <w:numId w:val="1007"/>
+        </w:numPr>
+      </w:pPr>
+      <w:r>
+        <w:t xml:space="preserve">Análise de poder para H1: Cohen’s d = 0.2244, poder = 0.2039.</w:t>
+      </w:r>
+    </w:p>
+    <w:p>
+      <w:pPr>
+        <w:pStyle w:val="Compact"/>
+        <w:numPr>
+          <w:ilvl w:val="0"/>
+          <w:numId w:val="1007"/>
+        </w:numPr>
+      </w:pPr>
+      <w:r>
+        <w:t xml:space="preserve">Regressão linear múltipla (log(cafeína diária)):</w:t>
+      </w:r>
+    </w:p>
+    <w:p>
+      <w:pPr>
+        <w:pStyle w:val="Compact"/>
+        <w:numPr>
+          <w:ilvl w:val="1"/>
+          <w:numId w:val="1008"/>
+        </w:numPr>
+      </w:pPr>
+      <w:r>
+        <w:t xml:space="preserve">R² ajustado = 0.102 (R² = 0.129).</w:t>
+      </w:r>
+    </w:p>
+    <w:p>
+      <w:pPr>
+        <w:pStyle w:val="Compact"/>
+        <w:numPr>
+          <w:ilvl w:val="1"/>
+          <w:numId w:val="1008"/>
+        </w:numPr>
+      </w:pPr>
+      <w:r>
+        <w:t xml:space="preserve">Coeficientes:</w:t>
+      </w:r>
+    </w:p>
+    <w:p>
+      <w:pPr>
+        <w:pStyle w:val="Compact"/>
+        <w:numPr>
+          <w:ilvl w:val="2"/>
+          <w:numId w:val="1009"/>
+        </w:numPr>
+      </w:pPr>
+      <w:r>
+        <w:t xml:space="preserve">const = 4.5760 (p &lt; 0.001)</w:t>
+      </w:r>
+    </w:p>
+    <w:p>
+      <w:pPr>
+        <w:pStyle w:val="Compact"/>
+        <w:numPr>
+          <w:ilvl w:val="2"/>
+          <w:numId w:val="1009"/>
+        </w:numPr>
+      </w:pPr>
+      <w:r>
+        <w:t xml:space="preserve">Horas_Jogo = 0.0198 (p = 0.816)</w:t>
+      </w:r>
+    </w:p>
+    <w:p>
+      <w:pPr>
+        <w:pStyle w:val="Compact"/>
+        <w:numPr>
+          <w:ilvl w:val="2"/>
+          <w:numId w:val="1009"/>
+        </w:numPr>
+      </w:pPr>
+      <w:r>
+        <w:t xml:space="preserve">Perf_Intencao = 1.1513 (p = 0.001)</w:t>
+      </w:r>
+    </w:p>
+    <w:p>
+      <w:pPr>
+        <w:pStyle w:val="Compact"/>
+        <w:numPr>
+          <w:ilvl w:val="2"/>
+          <w:numId w:val="1009"/>
+        </w:numPr>
+      </w:pPr>
+      <w:r>
+        <w:t xml:space="preserve">Nivel_Semi = -0.7211 (p = 0.049)</w:t>
+      </w:r>
+    </w:p>
+    <w:p>
+      <w:pPr>
+        <w:pStyle w:val="Compact"/>
+        <w:numPr>
+          <w:ilvl w:val="2"/>
+          <w:numId w:val="1009"/>
+        </w:numPr>
+      </w:pPr>
+      <w:r>
+        <w:t xml:space="preserve">Nivel_Prof = 1.7317 (p = 0.053)</w:t>
+      </w:r>
+    </w:p>
+    <w:p>
+      <w:pPr>
+        <w:pStyle w:val="Compact"/>
+        <w:numPr>
+          <w:ilvl w:val="2"/>
+          <w:numId w:val="1009"/>
+        </w:numPr>
+      </w:pPr>
+      <w:r>
+        <w:t xml:space="preserve">Genero_Fem = 0.3470 (p = 0.285)</w:t>
+      </w:r>
+    </w:p>
     <w:bookmarkEnd w:id="49"/>
+    <w:bookmarkEnd w:id="50"/>
     <w:sectPr>
       <w:footnotePr>
         <w:numRestart w:val="eachSect"/>
@@ -3902,6 +4032,15 @@
     <w:lvlOverride w:ilvl="8">
       <w:startOverride w:val="1"/>
     </w:lvlOverride>
+  </w:num>
+  <w:num w:numId="1007">
+    <w:abstractNumId w:val="991"/>
+  </w:num>
+  <w:num w:numId="1008">
+    <w:abstractNumId w:val="991"/>
+  </w:num>
+  <w:num w:numId="1009">
+    <w:abstractNumId w:val="991"/>
   </w:num>
 </w:numbering>
 </file>

</xml_diff>